<commit_message>
Lecture 4 Video content
</commit_message>
<xml_diff>
--- a/notes.docx
+++ b/notes.docx
@@ -7,7 +7,10 @@
         <w:pStyle w:val="Kop1"/>
       </w:pPr>
       <w:r>
-        <w:t>Summary</w:t>
+        <w:t xml:space="preserve">  4</w:t>
+      </w:r>
+      <w:r>
+        <w:t>ummary</w:t>
       </w:r>
     </w:p>
     <w:p>
@@ -643,13 +646,7 @@
         <w:rPr>
           <w:lang w:val="en-GB"/>
         </w:rPr>
-        <w:t xml:space="preserve">F:f is saying </w:t>
-      </w:r>
-      <w:r>
-        <w:rPr>
-          <w:lang w:val="en-GB"/>
-        </w:rPr>
-        <w:t xml:space="preserve">methode name is f (as it must according to the type (interface) is equal/containing parameter f (that is the body or the function that will be executed). </w:t>
+        <w:t xml:space="preserve">F:f is saying methode name is f (as it must according to the type (interface) is equal/containing parameter f (that is the body or the function that will be executed). </w:t>
       </w:r>
       <w:r>
         <w:rPr>
@@ -1121,19 +1118,7 @@
         <w:rPr>
           <w:lang w:val="en-GB"/>
         </w:rPr>
-        <w:t xml:space="preserve">a </w:t>
-      </w:r>
-      <w:r>
-        <w:rPr>
-          <w:lang w:val="en-GB"/>
-        </w:rPr>
-        <w:t xml:space="preserve">container </w:t>
-      </w:r>
-      <w:r>
-        <w:rPr>
-          <w:lang w:val="en-GB"/>
-        </w:rPr>
-        <w:t xml:space="preserve">containing: </w:t>
+        <w:t xml:space="preserve">a container containing: </w:t>
       </w:r>
       <w:r>
         <w:rPr>
@@ -1187,34 +1172,40 @@
         </w:rPr>
         <w:t xml:space="preserve"> is </w:t>
       </w:r>
+      <w:r>
+        <w:rPr>
+          <w:lang w:val="en-GB"/>
+        </w:rPr>
+        <w:t>using the ‘then’ function</w:t>
+      </w:r>
+      <w:r>
+        <w:rPr>
+          <w:lang w:val="en-GB"/>
+        </w:rPr>
+        <w:t xml:space="preserve">. </w:t>
+      </w:r>
+    </w:p>
+    <w:p>
+      <w:pPr>
+        <w:rPr>
+          <w:lang w:val="en-GB"/>
+        </w:rPr>
+      </w:pPr>
       <w:r>
         <w:rPr>
           <w:color w:val="FFFFFF" w:themeColor="background1"/>
           <w:highlight w:val="black"/>
           <w:lang w:val="en-GB"/>
         </w:rPr>
-        <w:t>using the ‘then’ function</w:t>
-      </w:r>
-      <w:r>
-        <w:rPr>
-          <w:lang w:val="en-GB"/>
-        </w:rPr>
-        <w:t xml:space="preserve">. </w:t>
-      </w:r>
-    </w:p>
-    <w:p>
-      <w:pPr>
-        <w:rPr>
-          <w:lang w:val="en-GB"/>
-        </w:rPr>
-      </w:pPr>
+        <w:t>Generalization, d</w:t>
+      </w:r>
       <w:r>
         <w:rPr>
           <w:color w:val="FFFFFF" w:themeColor="background1"/>
           <w:highlight w:val="black"/>
           <w:lang w:val="en-GB"/>
         </w:rPr>
-        <w:t>Generalization, d</w:t>
+        <w:t>istribution</w:t>
       </w:r>
       <w:r>
         <w:rPr>
@@ -1222,7 +1213,7 @@
           <w:highlight w:val="black"/>
           <w:lang w:val="en-GB"/>
         </w:rPr>
-        <w:t>istribution</w:t>
+        <w:t>, indenity</w:t>
       </w:r>
       <w:r>
         <w:rPr>
@@ -1230,19 +1221,11 @@
           <w:highlight w:val="black"/>
           <w:lang w:val="en-GB"/>
         </w:rPr>
-        <w:t>, indenity</w:t>
+        <w:t xml:space="preserve"> and other aspects</w:t>
       </w:r>
       <w:r>
         <w:rPr>
           <w:color w:val="FFFFFF" w:themeColor="background1"/>
-          <w:highlight w:val="black"/>
-          <w:lang w:val="en-GB"/>
-        </w:rPr>
-        <w:t xml:space="preserve"> and other aspects</w:t>
-      </w:r>
-      <w:r>
-        <w:rPr>
-          <w:color w:val="FFFFFF" w:themeColor="background1"/>
           <w:lang w:val="en-GB"/>
         </w:rPr>
         <w:t xml:space="preserve"> </w:t>
@@ -1271,6 +1254,7 @@
       <w:r>
         <w:rPr>
           <w:noProof/>
+          <w:lang w:val="en-GB"/>
         </w:rPr>
         <w:drawing>
           <wp:inline distT="0" distB="0" distL="0" distR="0" wp14:anchorId="4AC8C116" wp14:editId="12A45198">
@@ -1318,6 +1302,7 @@
       <w:r>
         <w:rPr>
           <w:noProof/>
+          <w:lang w:val="en-GB"/>
         </w:rPr>
         <w:drawing>
           <wp:inline distT="0" distB="0" distL="0" distR="0" wp14:anchorId="071FAC89" wp14:editId="48FC6916">
@@ -1365,6 +1350,7 @@
       <w:r>
         <w:rPr>
           <w:noProof/>
+          <w:lang w:val="en-GB"/>
         </w:rPr>
         <w:lastRenderedPageBreak/>
         <w:drawing>
@@ -1413,6 +1399,7 @@
       <w:r>
         <w:rPr>
           <w:noProof/>
+          <w:lang w:val="en-GB"/>
         </w:rPr>
         <w:drawing>
           <wp:inline distT="0" distB="0" distL="0" distR="0" wp14:anchorId="578E0A80" wp14:editId="5C7E88F5">
@@ -1474,7 +1461,35 @@
         <w:rPr>
           <w:lang w:val="en-GB"/>
         </w:rPr>
-        <w:t>How does map_f work and how can the code be implemented?</w:t>
+        <w:t xml:space="preserve">Don’t understand the code </w:t>
+      </w:r>
+      <w:r>
+        <w:rPr>
+          <w:i/>
+          <w:iCs/>
+          <w:lang w:val="en-GB"/>
+        </w:rPr>
+        <w:t>map_f</w:t>
+      </w:r>
+      <w:r>
+        <w:rPr>
+          <w:lang w:val="en-GB"/>
+        </w:rPr>
+        <w:t xml:space="preserve"> and </w:t>
+      </w:r>
+      <w:r>
+        <w:rPr>
+          <w:i/>
+          <w:iCs/>
+          <w:lang w:val="en-GB"/>
+        </w:rPr>
+        <w:t>identity</w:t>
+      </w:r>
+      <w:r>
+        <w:rPr>
+          <w:lang w:val="en-GB"/>
+        </w:rPr>
+        <w:t>? Unable to get it to work.</w:t>
       </w:r>
     </w:p>
     <w:p>
@@ -1488,11 +1503,615 @@
           <w:lang w:val="en-GB"/>
         </w:rPr>
       </w:pPr>
-      <w:r>
-        <w:rPr>
-          <w:lang w:val="en-GB"/>
-        </w:rPr>
-        <w:t>Everything after map_f (i.e. using a container with option) needs to be learned after understanding map_f.</w:t>
+    </w:p>
+    <w:p>
+      <w:pPr>
+        <w:rPr>
+          <w:lang w:val="en-GB"/>
+        </w:rPr>
+      </w:pPr>
+      <w:r>
+        <w:rPr>
+          <w:lang w:val="en-GB"/>
+        </w:rPr>
+        <w:br w:type="page"/>
+      </w:r>
+    </w:p>
+    <w:p>
+      <w:pPr>
+        <w:pStyle w:val="Kop1"/>
+      </w:pPr>
+      <w:r>
+        <w:lastRenderedPageBreak/>
+        <w:t>Lesson 3</w:t>
+      </w:r>
+    </w:p>
+    <w:p>
+      <w:pPr>
+        <w:pStyle w:val="Kop2"/>
+      </w:pPr>
+      <w:r>
+        <w:t xml:space="preserve">Lesson </w:t>
+      </w:r>
+    </w:p>
+    <w:p>
+      <w:pPr>
+        <w:rPr>
+          <w:lang w:val="en-GB"/>
+        </w:rPr>
+      </w:pPr>
+      <w:r>
+        <w:rPr>
+          <w:lang w:val="en-GB"/>
+        </w:rPr>
+        <w:t xml:space="preserve">Datatypes support some operations, as example number support the “+” which allows the following result: a + b = c. Also, </w:t>
+      </w:r>
+      <w:r>
+        <w:rPr>
+          <w:color w:val="FFFFFF" w:themeColor="background1"/>
+          <w:highlight w:val="black"/>
+          <w:lang w:val="en-GB"/>
+        </w:rPr>
+        <w:t>arrays of ‘arbitrary’ types support</w:t>
+      </w:r>
+      <w:r>
+        <w:rPr>
+          <w:color w:val="FFFFFF" w:themeColor="background1"/>
+          <w:lang w:val="en-GB"/>
+        </w:rPr>
+        <w:t xml:space="preserve"> </w:t>
+      </w:r>
+      <w:r>
+        <w:rPr>
+          <w:lang w:val="en-GB"/>
+        </w:rPr>
+        <w:t xml:space="preserve">this. </w:t>
+      </w:r>
+      <w:r>
+        <w:rPr>
+          <w:lang w:val="en-GB"/>
+        </w:rPr>
+        <w:t>Generalization</w:t>
+      </w:r>
+      <w:r>
+        <w:rPr>
+          <w:lang w:val="en-GB"/>
+        </w:rPr>
+        <w:t xml:space="preserve"> to apply operations on datatypes is called: </w:t>
+      </w:r>
+      <w:r>
+        <w:rPr>
+          <w:highlight w:val="green"/>
+          <w:lang w:val="en-GB"/>
+        </w:rPr>
+        <w:t>monoid</w:t>
+      </w:r>
+      <w:r>
+        <w:rPr>
+          <w:lang w:val="en-GB"/>
+        </w:rPr>
+        <w:t xml:space="preserve">. I.e. </w:t>
+      </w:r>
+      <w:r>
+        <w:rPr>
+          <w:highlight w:val="yellow"/>
+          <w:lang w:val="en-GB"/>
+        </w:rPr>
+        <w:t>a &lt;+&gt; (b &lt;+&gt; c) = (a &lt;+&gt; b) &lt;+&gt; c</w:t>
+      </w:r>
+      <w:r>
+        <w:rPr>
+          <w:lang w:val="en-GB"/>
+        </w:rPr>
+        <w:t>.</w:t>
+      </w:r>
+    </w:p>
+    <w:p>
+      <w:pPr>
+        <w:rPr>
+          <w:color w:val="FFFFFF" w:themeColor="background1"/>
+          <w:lang w:val="en-GB"/>
+        </w:rPr>
+      </w:pPr>
+      <w:r>
+        <w:rPr>
+          <w:color w:val="FFFFFF" w:themeColor="background1"/>
+          <w:highlight w:val="black"/>
+          <w:lang w:val="en-GB"/>
+        </w:rPr>
+        <w:t>Monoids</w:t>
+      </w:r>
+      <w:r>
+        <w:rPr>
+          <w:color w:val="FFFFFF" w:themeColor="background1"/>
+          <w:lang w:val="en-GB"/>
+        </w:rPr>
+        <w:t xml:space="preserve"> </w:t>
+      </w:r>
+    </w:p>
+    <w:p>
+      <w:pPr>
+        <w:pStyle w:val="Kop2"/>
+      </w:pPr>
+      <w:r>
+        <w:t>Code</w:t>
+      </w:r>
+    </w:p>
+    <w:p>
+      <w:pPr>
+        <w:rPr>
+          <w:lang w:val="en-GB"/>
+        </w:rPr>
+      </w:pPr>
+      <w:r>
+        <w:rPr>
+          <w:noProof/>
+        </w:rPr>
+        <w:drawing>
+          <wp:inline distT="0" distB="0" distL="0" distR="0" wp14:anchorId="399E6902" wp14:editId="2915EECC">
+            <wp:extent cx="5760720" cy="496570"/>
+            <wp:effectExtent l="0" t="0" r="0" b="0"/>
+            <wp:docPr id="10" name="Afbeelding 10"/>
+            <wp:cNvGraphicFramePr>
+              <a:graphicFrameLocks xmlns:a="http://schemas.openxmlformats.org/drawingml/2006/main" noChangeAspect="1"/>
+            </wp:cNvGraphicFramePr>
+            <a:graphic xmlns:a="http://schemas.openxmlformats.org/drawingml/2006/main">
+              <a:graphicData uri="http://schemas.openxmlformats.org/drawingml/2006/picture">
+                <pic:pic xmlns:pic="http://schemas.openxmlformats.org/drawingml/2006/picture">
+                  <pic:nvPicPr>
+                    <pic:cNvPr id="1" name=""/>
+                    <pic:cNvPicPr/>
+                  </pic:nvPicPr>
+                  <pic:blipFill>
+                    <a:blip r:embed="rId14"/>
+                    <a:stretch>
+                      <a:fillRect/>
+                    </a:stretch>
+                  </pic:blipFill>
+                  <pic:spPr>
+                    <a:xfrm>
+                      <a:off x="0" y="0"/>
+                      <a:ext cx="5760720" cy="496570"/>
+                    </a:xfrm>
+                    <a:prstGeom prst="rect">
+                      <a:avLst/>
+                    </a:prstGeom>
+                  </pic:spPr>
+                </pic:pic>
+              </a:graphicData>
+            </a:graphic>
+          </wp:inline>
+        </w:drawing>
+      </w:r>
+    </w:p>
+    <w:p>
+      <w:pPr>
+        <w:pStyle w:val="Kop2"/>
+      </w:pPr>
+      <w:r>
+        <w:t>Questions/observation</w:t>
+      </w:r>
+    </w:p>
+    <w:p>
+      <w:pPr>
+        <w:pStyle w:val="Lijstalinea"/>
+        <w:numPr>
+          <w:ilvl w:val="0"/>
+          <w:numId w:val="5"/>
+        </w:numPr>
+        <w:rPr>
+          <w:lang w:val="en-GB"/>
+        </w:rPr>
+      </w:pPr>
+      <w:r>
+        <w:rPr>
+          <w:lang w:val="en-GB"/>
+        </w:rPr>
+        <w:t>Functors are simply functions?</w:t>
+      </w:r>
+    </w:p>
+    <w:p>
+      <w:pPr>
+        <w:pStyle w:val="Lijstalinea"/>
+        <w:numPr>
+          <w:ilvl w:val="0"/>
+          <w:numId w:val="5"/>
+        </w:numPr>
+        <w:rPr>
+          <w:lang w:val="en-GB"/>
+        </w:rPr>
+      </w:pPr>
+      <w:r>
+        <w:rPr>
+          <w:lang w:val="en-GB"/>
+        </w:rPr>
+        <w:t>What is the “concat” operation?</w:t>
+      </w:r>
+    </w:p>
+    <w:p>
+      <w:pPr>
+        <w:pStyle w:val="Lijstalinea"/>
+        <w:numPr>
+          <w:ilvl w:val="0"/>
+          <w:numId w:val="5"/>
+        </w:numPr>
+        <w:rPr>
+          <w:lang w:val="en-GB"/>
+        </w:rPr>
+      </w:pPr>
+      <w:r>
+        <w:rPr>
+          <w:lang w:val="en-GB"/>
+        </w:rPr>
+        <w:t>Monoid definition</w:t>
+      </w:r>
+      <w:r>
+        <w:rPr>
+          <w:lang w:val="en-GB"/>
+        </w:rPr>
+        <w:t xml:space="preserve"> code is unknown how to implement it?</w:t>
+      </w:r>
+      <w:r>
+        <w:rPr>
+          <w:lang w:val="en-GB"/>
+        </w:rPr>
+        <w:br w:type="page"/>
+      </w:r>
+    </w:p>
+    <w:p>
+      <w:pPr>
+        <w:pStyle w:val="Kop1"/>
+      </w:pPr>
+      <w:r>
+        <w:lastRenderedPageBreak/>
+        <w:t>Lesson 4</w:t>
+      </w:r>
+    </w:p>
+    <w:p>
+      <w:pPr>
+        <w:pStyle w:val="Kop2"/>
+      </w:pPr>
+      <w:r>
+        <w:t xml:space="preserve">Lesson </w:t>
+      </w:r>
+    </w:p>
+    <w:p>
+      <w:pPr>
+        <w:rPr>
+          <w:lang w:val="en-GB"/>
+        </w:rPr>
+      </w:pPr>
+      <w:r>
+        <w:rPr>
+          <w:lang w:val="en-GB"/>
+        </w:rPr>
+        <w:t xml:space="preserve">Functors can have a </w:t>
+      </w:r>
+      <w:r>
+        <w:rPr>
+          <w:lang w:val="en-GB"/>
+        </w:rPr>
+        <w:t>monoidal structure</w:t>
+      </w:r>
+      <w:r>
+        <w:rPr>
+          <w:lang w:val="en-GB"/>
+        </w:rPr>
+        <w:t xml:space="preserve"> meaning having </w:t>
+      </w:r>
+      <w:r>
+        <w:rPr>
+          <w:highlight w:val="green"/>
+          <w:lang w:val="en-GB"/>
+        </w:rPr>
+        <w:t>unit</w:t>
+      </w:r>
+      <w:r>
+        <w:rPr>
+          <w:lang w:val="en-GB"/>
+        </w:rPr>
+        <w:t xml:space="preserve"> and </w:t>
+      </w:r>
+      <w:r>
+        <w:rPr>
+          <w:highlight w:val="green"/>
+          <w:lang w:val="en-GB"/>
+        </w:rPr>
+        <w:t>join</w:t>
+      </w:r>
+      <w:r>
+        <w:rPr>
+          <w:lang w:val="en-GB"/>
+        </w:rPr>
+        <w:t xml:space="preserve"> functions.  </w:t>
+      </w:r>
+    </w:p>
+    <w:p>
+      <w:pPr>
+        <w:rPr>
+          <w:lang w:val="en-GB"/>
+        </w:rPr>
+      </w:pPr>
+      <w:r>
+        <w:rPr>
+          <w:lang w:val="en-GB"/>
+        </w:rPr>
+        <w:t xml:space="preserve">The benefits of </w:t>
+      </w:r>
+      <w:r>
+        <w:rPr>
+          <w:highlight w:val="green"/>
+          <w:lang w:val="en-GB"/>
+        </w:rPr>
+        <w:t>monads</w:t>
+      </w:r>
+      <w:r>
+        <w:rPr>
+          <w:lang w:val="en-GB"/>
+        </w:rPr>
+        <w:t xml:space="preserve"> are: </w:t>
+      </w:r>
+    </w:p>
+    <w:p>
+      <w:pPr>
+        <w:pStyle w:val="Lijstalinea"/>
+        <w:numPr>
+          <w:ilvl w:val="0"/>
+          <w:numId w:val="6"/>
+        </w:numPr>
+        <w:rPr>
+          <w:lang w:val="en-GB"/>
+        </w:rPr>
+      </w:pPr>
+      <w:r>
+        <w:rPr>
+          <w:lang w:val="en-GB"/>
+        </w:rPr>
+        <w:t xml:space="preserve">exception handling; </w:t>
+      </w:r>
+    </w:p>
+    <w:p>
+      <w:pPr>
+        <w:pStyle w:val="Lijstalinea"/>
+        <w:numPr>
+          <w:ilvl w:val="0"/>
+          <w:numId w:val="6"/>
+        </w:numPr>
+        <w:rPr>
+          <w:lang w:val="en-GB"/>
+        </w:rPr>
+      </w:pPr>
+      <w:r>
+        <w:rPr>
+          <w:lang w:val="en-GB"/>
+        </w:rPr>
+        <w:t xml:space="preserve">list comprehensions; </w:t>
+      </w:r>
+    </w:p>
+    <w:p>
+      <w:pPr>
+        <w:pStyle w:val="Lijstalinea"/>
+        <w:numPr>
+          <w:ilvl w:val="0"/>
+          <w:numId w:val="6"/>
+        </w:numPr>
+        <w:rPr>
+          <w:lang w:val="en-GB"/>
+        </w:rPr>
+      </w:pPr>
+      <w:r>
+        <w:rPr>
+          <w:lang w:val="en-GB"/>
+        </w:rPr>
+        <w:t xml:space="preserve">state management; </w:t>
+      </w:r>
+    </w:p>
+    <w:p>
+      <w:pPr>
+        <w:pStyle w:val="Lijstalinea"/>
+        <w:numPr>
+          <w:ilvl w:val="0"/>
+          <w:numId w:val="6"/>
+        </w:numPr>
+        <w:rPr>
+          <w:lang w:val="en-GB"/>
+        </w:rPr>
+      </w:pPr>
+      <w:r>
+        <w:rPr>
+          <w:lang w:val="en-GB"/>
+        </w:rPr>
+        <w:t xml:space="preserve">concurrency; </w:t>
+      </w:r>
+    </w:p>
+    <w:p>
+      <w:pPr>
+        <w:pStyle w:val="Lijstalinea"/>
+        <w:numPr>
+          <w:ilvl w:val="0"/>
+          <w:numId w:val="6"/>
+        </w:numPr>
+        <w:rPr>
+          <w:lang w:val="en-GB"/>
+        </w:rPr>
+      </w:pPr>
+      <w:r>
+        <w:rPr>
+          <w:lang w:val="en-GB"/>
+        </w:rPr>
+        <w:t>backtracking ("classic AI").</w:t>
+      </w:r>
+    </w:p>
+    <w:p>
+      <w:pPr>
+        <w:rPr>
+          <w:lang w:val="en-GB"/>
+        </w:rPr>
+      </w:pPr>
+      <w:r>
+        <w:rPr>
+          <w:lang w:val="en-GB"/>
+        </w:rPr>
+        <w:t xml:space="preserve">Some operators of monads are </w:t>
+      </w:r>
+      <w:r>
+        <w:rPr>
+          <w:highlight w:val="green"/>
+          <w:lang w:val="en-GB"/>
+        </w:rPr>
+        <w:t>bind</w:t>
+      </w:r>
+      <w:r>
+        <w:rPr>
+          <w:lang w:val="en-GB"/>
+        </w:rPr>
+        <w:t xml:space="preserve"> and </w:t>
+      </w:r>
+      <w:r>
+        <w:rPr>
+          <w:highlight w:val="green"/>
+          <w:lang w:val="en-GB"/>
+        </w:rPr>
+        <w:t>K</w:t>
+      </w:r>
+      <w:r>
+        <w:rPr>
+          <w:highlight w:val="green"/>
+          <w:lang w:val="en-GB"/>
+        </w:rPr>
+        <w:t>leisli</w:t>
+      </w:r>
+      <w:r>
+        <w:rPr>
+          <w:lang w:val="en-GB"/>
+        </w:rPr>
+        <w:t>.</w:t>
+      </w:r>
+      <w:r>
+        <w:rPr>
+          <w:lang w:val="en-GB"/>
+        </w:rPr>
+        <w:t xml:space="preserve"> When the </w:t>
+      </w:r>
+      <w:r>
+        <w:rPr>
+          <w:lang w:val="en-GB"/>
+        </w:rPr>
+        <w:t>when the return value is encapsulated in an instance of a monad, is also known as Kleisli composition.</w:t>
+      </w:r>
+    </w:p>
+    <w:p>
+      <w:pPr>
+        <w:rPr>
+          <w:lang w:val="en-GB"/>
+        </w:rPr>
+      </w:pPr>
+      <w:r>
+        <w:rPr>
+          <w:lang w:val="en-GB"/>
+        </w:rPr>
+        <w:t>GrandeOmega says about bind:</w:t>
+      </w:r>
+    </w:p>
+    <w:p>
+      <w:pPr>
+        <w:ind w:left="708"/>
+        <w:rPr>
+          <w:lang w:val="en-GB"/>
+        </w:rPr>
+      </w:pPr>
+      <w:r>
+        <w:rPr>
+          <w:lang w:val="en-GB"/>
+        </w:rPr>
+        <w:t>The attentive reader might have noticed that this pattern is very common, in this very same format, in the JavaScript world: `Promise`, the fundamental data structure used to perform remote calls, has a `then` method which is used exactly as we just described. The only minor difference is that instead of `unit`, we would then use `Promise.resolve`, which has the very same meaning but another name.</w:t>
+      </w:r>
+    </w:p>
+    <w:p>
+      <w:pPr>
+        <w:ind w:left="708"/>
+        <w:rPr>
+          <w:lang w:val="en-GB"/>
+        </w:rPr>
+      </w:pPr>
+      <w:r>
+        <w:rPr>
+          <w:lang w:val="en-GB"/>
+        </w:rPr>
+        <w:t>The bind operator allows us to merge together (the "content") of a monad to a function which turns that content into another monad. The result of this merging operation is a monad itself.</w:t>
+      </w:r>
+    </w:p>
+    <w:p>
+      <w:pPr>
+        <w:rPr>
+          <w:lang w:val="en-GB"/>
+        </w:rPr>
+      </w:pPr>
+      <w:r>
+        <w:rPr>
+          <w:color w:val="FFFFFF" w:themeColor="background1"/>
+          <w:highlight w:val="black"/>
+          <w:lang w:val="en-GB"/>
+        </w:rPr>
+        <w:t>Pair function</w:t>
+      </w:r>
+      <w:r>
+        <w:rPr>
+          <w:color w:val="FFFFFF" w:themeColor="background1"/>
+          <w:lang w:val="en-GB"/>
+        </w:rPr>
+        <w:t xml:space="preserve"> </w:t>
+      </w:r>
+      <w:r>
+        <w:rPr>
+          <w:lang w:val="en-GB"/>
+        </w:rPr>
+        <w:t xml:space="preserve">of monads are </w:t>
+      </w:r>
+      <w:r>
+        <w:rPr>
+          <w:lang w:val="en-GB"/>
+        </w:rPr>
+        <w:t>like containers.</w:t>
+      </w:r>
+      <w:r>
+        <w:rPr>
+          <w:lang w:val="en-GB"/>
+        </w:rPr>
+        <w:t xml:space="preserve"> </w:t>
+      </w:r>
+    </w:p>
+    <w:p>
+      <w:pPr>
+        <w:rPr>
+          <w:lang w:val="en-GB"/>
+        </w:rPr>
+      </w:pPr>
+    </w:p>
+    <w:p>
+      <w:pPr>
+        <w:rPr>
+          <w:lang w:val="en-GB"/>
+        </w:rPr>
+      </w:pPr>
+      <w:r>
+        <w:rPr>
+          <w:lang w:val="en-GB"/>
+        </w:rPr>
+        <w:t>Notes from video:</w:t>
+      </w:r>
+    </w:p>
+    <w:p>
+      <w:pPr>
+        <w:rPr>
+          <w:lang w:val="en-GB"/>
+        </w:rPr>
+      </w:pPr>
+      <w:r>
+        <w:rPr>
+          <w:lang w:val="en-GB"/>
+        </w:rPr>
+        <w:t>Monad is in domain of simple things. I.e. is type T (i.e. number) – 1+1 =2.</w:t>
       </w:r>
       <w:bookmarkStart w:id="0" w:name="_GoBack"/>
       <w:bookmarkEnd w:id="0"/>
@@ -1505,18 +2124,119 @@
       </w:pPr>
       <w:r>
         <w:rPr>
-          <w:lang w:val="en-GB"/>
-        </w:rPr>
-        <w:br w:type="page"/>
-      </w:r>
-    </w:p>
-    <w:p>
-      <w:pPr>
-        <w:pStyle w:val="Kop1"/>
+          <w:noProof/>
+        </w:rPr>
+        <w:drawing>
+          <wp:inline distT="0" distB="0" distL="0" distR="0" wp14:anchorId="05073A07" wp14:editId="0149CAD4">
+            <wp:extent cx="3324225" cy="704850"/>
+            <wp:effectExtent l="0" t="0" r="9525" b="0"/>
+            <wp:docPr id="11" name="Afbeelding 11"/>
+            <wp:cNvGraphicFramePr>
+              <a:graphicFrameLocks xmlns:a="http://schemas.openxmlformats.org/drawingml/2006/main" noChangeAspect="1"/>
+            </wp:cNvGraphicFramePr>
+            <a:graphic xmlns:a="http://schemas.openxmlformats.org/drawingml/2006/main">
+              <a:graphicData uri="http://schemas.openxmlformats.org/drawingml/2006/picture">
+                <pic:pic xmlns:pic="http://schemas.openxmlformats.org/drawingml/2006/picture">
+                  <pic:nvPicPr>
+                    <pic:cNvPr id="1" name=""/>
+                    <pic:cNvPicPr/>
+                  </pic:nvPicPr>
+                  <pic:blipFill>
+                    <a:blip r:embed="rId15"/>
+                    <a:stretch>
+                      <a:fillRect/>
+                    </a:stretch>
+                  </pic:blipFill>
+                  <pic:spPr>
+                    <a:xfrm>
+                      <a:off x="0" y="0"/>
+                      <a:ext cx="3324225" cy="704850"/>
+                    </a:xfrm>
+                    <a:prstGeom prst="rect">
+                      <a:avLst/>
+                    </a:prstGeom>
+                  </pic:spPr>
+                </pic:pic>
+              </a:graphicData>
+            </a:graphic>
+          </wp:inline>
+        </w:drawing>
+      </w:r>
+    </w:p>
+    <w:p>
+      <w:pPr>
+        <w:rPr>
+          <w:lang w:val="en-GB"/>
+        </w:rPr>
+      </w:pPr>
+      <w:r>
+        <w:rPr>
+          <w:noProof/>
+        </w:rPr>
+        <w:drawing>
+          <wp:inline distT="0" distB="0" distL="0" distR="0" wp14:anchorId="50534B3E" wp14:editId="267A652A">
+            <wp:extent cx="3552825" cy="695325"/>
+            <wp:effectExtent l="0" t="0" r="9525" b="9525"/>
+            <wp:docPr id="12" name="Afbeelding 12"/>
+            <wp:cNvGraphicFramePr>
+              <a:graphicFrameLocks xmlns:a="http://schemas.openxmlformats.org/drawingml/2006/main" noChangeAspect="1"/>
+            </wp:cNvGraphicFramePr>
+            <a:graphic xmlns:a="http://schemas.openxmlformats.org/drawingml/2006/main">
+              <a:graphicData uri="http://schemas.openxmlformats.org/drawingml/2006/picture">
+                <pic:pic xmlns:pic="http://schemas.openxmlformats.org/drawingml/2006/picture">
+                  <pic:nvPicPr>
+                    <pic:cNvPr id="1" name=""/>
+                    <pic:cNvPicPr/>
+                  </pic:nvPicPr>
+                  <pic:blipFill>
+                    <a:blip r:embed="rId16"/>
+                    <a:stretch>
+                      <a:fillRect/>
+                    </a:stretch>
+                  </pic:blipFill>
+                  <pic:spPr>
+                    <a:xfrm>
+                      <a:off x="0" y="0"/>
+                      <a:ext cx="3552825" cy="695325"/>
+                    </a:xfrm>
+                    <a:prstGeom prst="rect">
+                      <a:avLst/>
+                    </a:prstGeom>
+                  </pic:spPr>
+                </pic:pic>
+              </a:graphicData>
+            </a:graphic>
+          </wp:inline>
+        </w:drawing>
+      </w:r>
+    </w:p>
+    <w:p>
+      <w:pPr>
+        <w:rPr>
+          <w:lang w:val="en-GB"/>
+        </w:rPr>
+      </w:pPr>
+    </w:p>
+    <w:p>
+      <w:pPr>
+        <w:pStyle w:val="Kop2"/>
       </w:pPr>
       <w:r>
         <w:lastRenderedPageBreak/>
-        <w:t>Lesson 3</w:t>
+        <w:t>Code</w:t>
+      </w:r>
+    </w:p>
+    <w:p>
+      <w:pPr>
+        <w:rPr>
+          <w:lang w:val="en-GB"/>
+        </w:rPr>
+      </w:pPr>
+      <w:r>
+        <w:rPr>
+          <w:lang w:val="en-GB"/>
+        </w:rPr>
+        <w:t>…</w:t>
       </w:r>
     </w:p>
     <w:p>
@@ -1524,147 +2244,25 @@
         <w:pStyle w:val="Kop2"/>
       </w:pPr>
       <w:r>
-        <w:t xml:space="preserve">Lesson </w:t>
-      </w:r>
-    </w:p>
-    <w:p>
-      <w:pPr>
-        <w:rPr>
-          <w:lang w:val="en-GB"/>
-        </w:rPr>
-      </w:pPr>
-      <w:r>
-        <w:rPr>
-          <w:lang w:val="en-GB"/>
-        </w:rPr>
-        <w:t>...</w:t>
-      </w:r>
-    </w:p>
-    <w:p>
-      <w:pPr>
-        <w:pStyle w:val="Kop2"/>
-      </w:pPr>
-      <w:r>
-        <w:t>Code</w:t>
-      </w:r>
-    </w:p>
-    <w:p>
-      <w:pPr>
-        <w:rPr>
-          <w:lang w:val="en-GB"/>
-        </w:rPr>
-      </w:pPr>
-      <w:r>
-        <w:rPr>
-          <w:lang w:val="en-GB"/>
-        </w:rPr>
-        <w:t>…</w:t>
-      </w:r>
-    </w:p>
-    <w:p>
-      <w:pPr>
-        <w:pStyle w:val="Kop2"/>
-      </w:pPr>
-      <w:r>
         <w:t>Questions/observation</w:t>
       </w:r>
     </w:p>
     <w:p>
       <w:pPr>
-        <w:rPr>
-          <w:lang w:val="en-GB"/>
-        </w:rPr>
-      </w:pPr>
-      <w:r>
-        <w:rPr>
-          <w:lang w:val="en-GB"/>
-        </w:rPr>
-        <w:t>…</w:t>
-      </w:r>
-    </w:p>
-    <w:p>
-      <w:pPr>
-        <w:rPr>
-          <w:lang w:val="en-GB"/>
-        </w:rPr>
-      </w:pPr>
-      <w:r>
-        <w:rPr>
-          <w:lang w:val="en-GB"/>
-        </w:rPr>
-        <w:br w:type="page"/>
-      </w:r>
-    </w:p>
-    <w:p>
-      <w:pPr>
-        <w:pStyle w:val="Kop1"/>
-      </w:pPr>
-      <w:r>
-        <w:lastRenderedPageBreak/>
-        <w:t>Lesson 4</w:t>
-      </w:r>
-    </w:p>
-    <w:p>
-      <w:pPr>
-        <w:pStyle w:val="Kop2"/>
-      </w:pPr>
-      <w:r>
-        <w:t xml:space="preserve">Lesson </w:t>
-      </w:r>
-    </w:p>
-    <w:p>
-      <w:pPr>
-        <w:rPr>
-          <w:lang w:val="en-GB"/>
-        </w:rPr>
-      </w:pPr>
-      <w:r>
-        <w:rPr>
-          <w:lang w:val="en-GB"/>
-        </w:rPr>
-        <w:t>…</w:t>
-      </w:r>
-    </w:p>
-    <w:p>
-      <w:pPr>
-        <w:pStyle w:val="Kop2"/>
-      </w:pPr>
-      <w:r>
-        <w:t>Code</w:t>
-      </w:r>
-    </w:p>
-    <w:p>
-      <w:pPr>
-        <w:rPr>
-          <w:lang w:val="en-GB"/>
-        </w:rPr>
-      </w:pPr>
-      <w:r>
-        <w:rPr>
-          <w:lang w:val="en-GB"/>
-        </w:rPr>
-        <w:t>…</w:t>
-      </w:r>
-    </w:p>
-    <w:p>
-      <w:pPr>
-        <w:pStyle w:val="Kop2"/>
-      </w:pPr>
-      <w:r>
-        <w:t>Questions/observation</w:t>
-      </w:r>
-    </w:p>
-    <w:p>
-      <w:pPr>
-        <w:rPr>
-          <w:lang w:val="en-GB"/>
-        </w:rPr>
-      </w:pPr>
-      <w:r>
-        <w:rPr>
-          <w:lang w:val="en-GB"/>
-        </w:rPr>
-        <w:t>…</w:t>
+        <w:pStyle w:val="Lijstalinea"/>
+        <w:numPr>
+          <w:ilvl w:val="0"/>
+          <w:numId w:val="7"/>
+        </w:numPr>
+        <w:rPr>
+          <w:lang w:val="en-GB"/>
+        </w:rPr>
+      </w:pPr>
+      <w:r>
+        <w:rPr>
+          <w:lang w:val="en-GB"/>
+        </w:rPr>
+        <w:t>What is pair function in nomads?</w:t>
       </w:r>
     </w:p>
     <w:p>
@@ -2321,6 +2919,119 @@
     </w:lvl>
   </w:abstractNum>
   <w:abstractNum w:abstractNumId="2" w15:restartNumberingAfterBreak="0">
+    <w:nsid w:val="47E84384"/>
+    <w:multiLevelType w:val="hybridMultilevel"/>
+    <w:tmpl w:val="C4A0B558"/>
+    <w:lvl w:ilvl="0" w:tplc="04130001">
+      <w:start w:val="1"/>
+      <w:numFmt w:val="bullet"/>
+      <w:lvlText w:val=""/>
+      <w:lvlJc w:val="left"/>
+      <w:pPr>
+        <w:ind w:left="720" w:hanging="360"/>
+      </w:pPr>
+      <w:rPr>
+        <w:rFonts w:ascii="Symbol" w:hAnsi="Symbol" w:hint="default"/>
+      </w:rPr>
+    </w:lvl>
+    <w:lvl w:ilvl="1" w:tplc="04130003" w:tentative="1">
+      <w:start w:val="1"/>
+      <w:numFmt w:val="bullet"/>
+      <w:lvlText w:val="o"/>
+      <w:lvlJc w:val="left"/>
+      <w:pPr>
+        <w:ind w:left="1440" w:hanging="360"/>
+      </w:pPr>
+      <w:rPr>
+        <w:rFonts w:ascii="Courier New" w:hAnsi="Courier New" w:cs="Courier New" w:hint="default"/>
+      </w:rPr>
+    </w:lvl>
+    <w:lvl w:ilvl="2" w:tplc="04130005" w:tentative="1">
+      <w:start w:val="1"/>
+      <w:numFmt w:val="bullet"/>
+      <w:lvlText w:val=""/>
+      <w:lvlJc w:val="left"/>
+      <w:pPr>
+        <w:ind w:left="2160" w:hanging="360"/>
+      </w:pPr>
+      <w:rPr>
+        <w:rFonts w:ascii="Wingdings" w:hAnsi="Wingdings" w:hint="default"/>
+      </w:rPr>
+    </w:lvl>
+    <w:lvl w:ilvl="3" w:tplc="04130001" w:tentative="1">
+      <w:start w:val="1"/>
+      <w:numFmt w:val="bullet"/>
+      <w:lvlText w:val=""/>
+      <w:lvlJc w:val="left"/>
+      <w:pPr>
+        <w:ind w:left="2880" w:hanging="360"/>
+      </w:pPr>
+      <w:rPr>
+        <w:rFonts w:ascii="Symbol" w:hAnsi="Symbol" w:hint="default"/>
+      </w:rPr>
+    </w:lvl>
+    <w:lvl w:ilvl="4" w:tplc="04130003" w:tentative="1">
+      <w:start w:val="1"/>
+      <w:numFmt w:val="bullet"/>
+      <w:lvlText w:val="o"/>
+      <w:lvlJc w:val="left"/>
+      <w:pPr>
+        <w:ind w:left="3600" w:hanging="360"/>
+      </w:pPr>
+      <w:rPr>
+        <w:rFonts w:ascii="Courier New" w:hAnsi="Courier New" w:cs="Courier New" w:hint="default"/>
+      </w:rPr>
+    </w:lvl>
+    <w:lvl w:ilvl="5" w:tplc="04130005" w:tentative="1">
+      <w:start w:val="1"/>
+      <w:numFmt w:val="bullet"/>
+      <w:lvlText w:val=""/>
+      <w:lvlJc w:val="left"/>
+      <w:pPr>
+        <w:ind w:left="4320" w:hanging="360"/>
+      </w:pPr>
+      <w:rPr>
+        <w:rFonts w:ascii="Wingdings" w:hAnsi="Wingdings" w:hint="default"/>
+      </w:rPr>
+    </w:lvl>
+    <w:lvl w:ilvl="6" w:tplc="04130001" w:tentative="1">
+      <w:start w:val="1"/>
+      <w:numFmt w:val="bullet"/>
+      <w:lvlText w:val=""/>
+      <w:lvlJc w:val="left"/>
+      <w:pPr>
+        <w:ind w:left="5040" w:hanging="360"/>
+      </w:pPr>
+      <w:rPr>
+        <w:rFonts w:ascii="Symbol" w:hAnsi="Symbol" w:hint="default"/>
+      </w:rPr>
+    </w:lvl>
+    <w:lvl w:ilvl="7" w:tplc="04130003" w:tentative="1">
+      <w:start w:val="1"/>
+      <w:numFmt w:val="bullet"/>
+      <w:lvlText w:val="o"/>
+      <w:lvlJc w:val="left"/>
+      <w:pPr>
+        <w:ind w:left="5760" w:hanging="360"/>
+      </w:pPr>
+      <w:rPr>
+        <w:rFonts w:ascii="Courier New" w:hAnsi="Courier New" w:cs="Courier New" w:hint="default"/>
+      </w:rPr>
+    </w:lvl>
+    <w:lvl w:ilvl="8" w:tplc="04130005" w:tentative="1">
+      <w:start w:val="1"/>
+      <w:numFmt w:val="bullet"/>
+      <w:lvlText w:val=""/>
+      <w:lvlJc w:val="left"/>
+      <w:pPr>
+        <w:ind w:left="6480" w:hanging="360"/>
+      </w:pPr>
+      <w:rPr>
+        <w:rFonts w:ascii="Wingdings" w:hAnsi="Wingdings" w:hint="default"/>
+      </w:rPr>
+    </w:lvl>
+  </w:abstractNum>
+  <w:abstractNum w:abstractNumId="3" w15:restartNumberingAfterBreak="0">
     <w:nsid w:val="5ED131EA"/>
     <w:multiLevelType w:val="hybridMultilevel"/>
     <w:tmpl w:val="331ACA48"/>
@@ -2433,14 +3144,365 @@
       </w:rPr>
     </w:lvl>
   </w:abstractNum>
+  <w:abstractNum w:abstractNumId="4" w15:restartNumberingAfterBreak="0">
+    <w:nsid w:val="64571A51"/>
+    <w:multiLevelType w:val="hybridMultilevel"/>
+    <w:tmpl w:val="7A1CF55C"/>
+    <w:lvl w:ilvl="0" w:tplc="04130001">
+      <w:start w:val="1"/>
+      <w:numFmt w:val="bullet"/>
+      <w:lvlText w:val=""/>
+      <w:lvlJc w:val="left"/>
+      <w:pPr>
+        <w:ind w:left="720" w:hanging="360"/>
+      </w:pPr>
+      <w:rPr>
+        <w:rFonts w:ascii="Symbol" w:hAnsi="Symbol" w:hint="default"/>
+      </w:rPr>
+    </w:lvl>
+    <w:lvl w:ilvl="1" w:tplc="04130003" w:tentative="1">
+      <w:start w:val="1"/>
+      <w:numFmt w:val="bullet"/>
+      <w:lvlText w:val="o"/>
+      <w:lvlJc w:val="left"/>
+      <w:pPr>
+        <w:ind w:left="1440" w:hanging="360"/>
+      </w:pPr>
+      <w:rPr>
+        <w:rFonts w:ascii="Courier New" w:hAnsi="Courier New" w:cs="Courier New" w:hint="default"/>
+      </w:rPr>
+    </w:lvl>
+    <w:lvl w:ilvl="2" w:tplc="04130005" w:tentative="1">
+      <w:start w:val="1"/>
+      <w:numFmt w:val="bullet"/>
+      <w:lvlText w:val=""/>
+      <w:lvlJc w:val="left"/>
+      <w:pPr>
+        <w:ind w:left="2160" w:hanging="360"/>
+      </w:pPr>
+      <w:rPr>
+        <w:rFonts w:ascii="Wingdings" w:hAnsi="Wingdings" w:hint="default"/>
+      </w:rPr>
+    </w:lvl>
+    <w:lvl w:ilvl="3" w:tplc="04130001" w:tentative="1">
+      <w:start w:val="1"/>
+      <w:numFmt w:val="bullet"/>
+      <w:lvlText w:val=""/>
+      <w:lvlJc w:val="left"/>
+      <w:pPr>
+        <w:ind w:left="2880" w:hanging="360"/>
+      </w:pPr>
+      <w:rPr>
+        <w:rFonts w:ascii="Symbol" w:hAnsi="Symbol" w:hint="default"/>
+      </w:rPr>
+    </w:lvl>
+    <w:lvl w:ilvl="4" w:tplc="04130003" w:tentative="1">
+      <w:start w:val="1"/>
+      <w:numFmt w:val="bullet"/>
+      <w:lvlText w:val="o"/>
+      <w:lvlJc w:val="left"/>
+      <w:pPr>
+        <w:ind w:left="3600" w:hanging="360"/>
+      </w:pPr>
+      <w:rPr>
+        <w:rFonts w:ascii="Courier New" w:hAnsi="Courier New" w:cs="Courier New" w:hint="default"/>
+      </w:rPr>
+    </w:lvl>
+    <w:lvl w:ilvl="5" w:tplc="04130005" w:tentative="1">
+      <w:start w:val="1"/>
+      <w:numFmt w:val="bullet"/>
+      <w:lvlText w:val=""/>
+      <w:lvlJc w:val="left"/>
+      <w:pPr>
+        <w:ind w:left="4320" w:hanging="360"/>
+      </w:pPr>
+      <w:rPr>
+        <w:rFonts w:ascii="Wingdings" w:hAnsi="Wingdings" w:hint="default"/>
+      </w:rPr>
+    </w:lvl>
+    <w:lvl w:ilvl="6" w:tplc="04130001" w:tentative="1">
+      <w:start w:val="1"/>
+      <w:numFmt w:val="bullet"/>
+      <w:lvlText w:val=""/>
+      <w:lvlJc w:val="left"/>
+      <w:pPr>
+        <w:ind w:left="5040" w:hanging="360"/>
+      </w:pPr>
+      <w:rPr>
+        <w:rFonts w:ascii="Symbol" w:hAnsi="Symbol" w:hint="default"/>
+      </w:rPr>
+    </w:lvl>
+    <w:lvl w:ilvl="7" w:tplc="04130003" w:tentative="1">
+      <w:start w:val="1"/>
+      <w:numFmt w:val="bullet"/>
+      <w:lvlText w:val="o"/>
+      <w:lvlJc w:val="left"/>
+      <w:pPr>
+        <w:ind w:left="5760" w:hanging="360"/>
+      </w:pPr>
+      <w:rPr>
+        <w:rFonts w:ascii="Courier New" w:hAnsi="Courier New" w:cs="Courier New" w:hint="default"/>
+      </w:rPr>
+    </w:lvl>
+    <w:lvl w:ilvl="8" w:tplc="04130005" w:tentative="1">
+      <w:start w:val="1"/>
+      <w:numFmt w:val="bullet"/>
+      <w:lvlText w:val=""/>
+      <w:lvlJc w:val="left"/>
+      <w:pPr>
+        <w:ind w:left="6480" w:hanging="360"/>
+      </w:pPr>
+      <w:rPr>
+        <w:rFonts w:ascii="Wingdings" w:hAnsi="Wingdings" w:hint="default"/>
+      </w:rPr>
+    </w:lvl>
+  </w:abstractNum>
+  <w:abstractNum w:abstractNumId="5" w15:restartNumberingAfterBreak="0">
+    <w:nsid w:val="6C831937"/>
+    <w:multiLevelType w:val="hybridMultilevel"/>
+    <w:tmpl w:val="0718858E"/>
+    <w:lvl w:ilvl="0" w:tplc="04130001">
+      <w:start w:val="1"/>
+      <w:numFmt w:val="bullet"/>
+      <w:lvlText w:val=""/>
+      <w:lvlJc w:val="left"/>
+      <w:pPr>
+        <w:ind w:left="720" w:hanging="360"/>
+      </w:pPr>
+      <w:rPr>
+        <w:rFonts w:ascii="Symbol" w:hAnsi="Symbol" w:hint="default"/>
+      </w:rPr>
+    </w:lvl>
+    <w:lvl w:ilvl="1" w:tplc="04130003" w:tentative="1">
+      <w:start w:val="1"/>
+      <w:numFmt w:val="bullet"/>
+      <w:lvlText w:val="o"/>
+      <w:lvlJc w:val="left"/>
+      <w:pPr>
+        <w:ind w:left="1440" w:hanging="360"/>
+      </w:pPr>
+      <w:rPr>
+        <w:rFonts w:ascii="Courier New" w:hAnsi="Courier New" w:cs="Courier New" w:hint="default"/>
+      </w:rPr>
+    </w:lvl>
+    <w:lvl w:ilvl="2" w:tplc="04130005" w:tentative="1">
+      <w:start w:val="1"/>
+      <w:numFmt w:val="bullet"/>
+      <w:lvlText w:val=""/>
+      <w:lvlJc w:val="left"/>
+      <w:pPr>
+        <w:ind w:left="2160" w:hanging="360"/>
+      </w:pPr>
+      <w:rPr>
+        <w:rFonts w:ascii="Wingdings" w:hAnsi="Wingdings" w:hint="default"/>
+      </w:rPr>
+    </w:lvl>
+    <w:lvl w:ilvl="3" w:tplc="04130001" w:tentative="1">
+      <w:start w:val="1"/>
+      <w:numFmt w:val="bullet"/>
+      <w:lvlText w:val=""/>
+      <w:lvlJc w:val="left"/>
+      <w:pPr>
+        <w:ind w:left="2880" w:hanging="360"/>
+      </w:pPr>
+      <w:rPr>
+        <w:rFonts w:ascii="Symbol" w:hAnsi="Symbol" w:hint="default"/>
+      </w:rPr>
+    </w:lvl>
+    <w:lvl w:ilvl="4" w:tplc="04130003" w:tentative="1">
+      <w:start w:val="1"/>
+      <w:numFmt w:val="bullet"/>
+      <w:lvlText w:val="o"/>
+      <w:lvlJc w:val="left"/>
+      <w:pPr>
+        <w:ind w:left="3600" w:hanging="360"/>
+      </w:pPr>
+      <w:rPr>
+        <w:rFonts w:ascii="Courier New" w:hAnsi="Courier New" w:cs="Courier New" w:hint="default"/>
+      </w:rPr>
+    </w:lvl>
+    <w:lvl w:ilvl="5" w:tplc="04130005" w:tentative="1">
+      <w:start w:val="1"/>
+      <w:numFmt w:val="bullet"/>
+      <w:lvlText w:val=""/>
+      <w:lvlJc w:val="left"/>
+      <w:pPr>
+        <w:ind w:left="4320" w:hanging="360"/>
+      </w:pPr>
+      <w:rPr>
+        <w:rFonts w:ascii="Wingdings" w:hAnsi="Wingdings" w:hint="default"/>
+      </w:rPr>
+    </w:lvl>
+    <w:lvl w:ilvl="6" w:tplc="04130001" w:tentative="1">
+      <w:start w:val="1"/>
+      <w:numFmt w:val="bullet"/>
+      <w:lvlText w:val=""/>
+      <w:lvlJc w:val="left"/>
+      <w:pPr>
+        <w:ind w:left="5040" w:hanging="360"/>
+      </w:pPr>
+      <w:rPr>
+        <w:rFonts w:ascii="Symbol" w:hAnsi="Symbol" w:hint="default"/>
+      </w:rPr>
+    </w:lvl>
+    <w:lvl w:ilvl="7" w:tplc="04130003" w:tentative="1">
+      <w:start w:val="1"/>
+      <w:numFmt w:val="bullet"/>
+      <w:lvlText w:val="o"/>
+      <w:lvlJc w:val="left"/>
+      <w:pPr>
+        <w:ind w:left="5760" w:hanging="360"/>
+      </w:pPr>
+      <w:rPr>
+        <w:rFonts w:ascii="Courier New" w:hAnsi="Courier New" w:cs="Courier New" w:hint="default"/>
+      </w:rPr>
+    </w:lvl>
+    <w:lvl w:ilvl="8" w:tplc="04130005" w:tentative="1">
+      <w:start w:val="1"/>
+      <w:numFmt w:val="bullet"/>
+      <w:lvlText w:val=""/>
+      <w:lvlJc w:val="left"/>
+      <w:pPr>
+        <w:ind w:left="6480" w:hanging="360"/>
+      </w:pPr>
+      <w:rPr>
+        <w:rFonts w:ascii="Wingdings" w:hAnsi="Wingdings" w:hint="default"/>
+      </w:rPr>
+    </w:lvl>
+  </w:abstractNum>
+  <w:abstractNum w:abstractNumId="6" w15:restartNumberingAfterBreak="0">
+    <w:nsid w:val="70646EA9"/>
+    <w:multiLevelType w:val="hybridMultilevel"/>
+    <w:tmpl w:val="40FA1756"/>
+    <w:lvl w:ilvl="0" w:tplc="04130001">
+      <w:start w:val="1"/>
+      <w:numFmt w:val="bullet"/>
+      <w:lvlText w:val=""/>
+      <w:lvlJc w:val="left"/>
+      <w:pPr>
+        <w:ind w:left="720" w:hanging="360"/>
+      </w:pPr>
+      <w:rPr>
+        <w:rFonts w:ascii="Symbol" w:hAnsi="Symbol" w:hint="default"/>
+      </w:rPr>
+    </w:lvl>
+    <w:lvl w:ilvl="1" w:tplc="04130003" w:tentative="1">
+      <w:start w:val="1"/>
+      <w:numFmt w:val="bullet"/>
+      <w:lvlText w:val="o"/>
+      <w:lvlJc w:val="left"/>
+      <w:pPr>
+        <w:ind w:left="1440" w:hanging="360"/>
+      </w:pPr>
+      <w:rPr>
+        <w:rFonts w:ascii="Courier New" w:hAnsi="Courier New" w:cs="Courier New" w:hint="default"/>
+      </w:rPr>
+    </w:lvl>
+    <w:lvl w:ilvl="2" w:tplc="04130005" w:tentative="1">
+      <w:start w:val="1"/>
+      <w:numFmt w:val="bullet"/>
+      <w:lvlText w:val=""/>
+      <w:lvlJc w:val="left"/>
+      <w:pPr>
+        <w:ind w:left="2160" w:hanging="360"/>
+      </w:pPr>
+      <w:rPr>
+        <w:rFonts w:ascii="Wingdings" w:hAnsi="Wingdings" w:hint="default"/>
+      </w:rPr>
+    </w:lvl>
+    <w:lvl w:ilvl="3" w:tplc="04130001" w:tentative="1">
+      <w:start w:val="1"/>
+      <w:numFmt w:val="bullet"/>
+      <w:lvlText w:val=""/>
+      <w:lvlJc w:val="left"/>
+      <w:pPr>
+        <w:ind w:left="2880" w:hanging="360"/>
+      </w:pPr>
+      <w:rPr>
+        <w:rFonts w:ascii="Symbol" w:hAnsi="Symbol" w:hint="default"/>
+      </w:rPr>
+    </w:lvl>
+    <w:lvl w:ilvl="4" w:tplc="04130003" w:tentative="1">
+      <w:start w:val="1"/>
+      <w:numFmt w:val="bullet"/>
+      <w:lvlText w:val="o"/>
+      <w:lvlJc w:val="left"/>
+      <w:pPr>
+        <w:ind w:left="3600" w:hanging="360"/>
+      </w:pPr>
+      <w:rPr>
+        <w:rFonts w:ascii="Courier New" w:hAnsi="Courier New" w:cs="Courier New" w:hint="default"/>
+      </w:rPr>
+    </w:lvl>
+    <w:lvl w:ilvl="5" w:tplc="04130005" w:tentative="1">
+      <w:start w:val="1"/>
+      <w:numFmt w:val="bullet"/>
+      <w:lvlText w:val=""/>
+      <w:lvlJc w:val="left"/>
+      <w:pPr>
+        <w:ind w:left="4320" w:hanging="360"/>
+      </w:pPr>
+      <w:rPr>
+        <w:rFonts w:ascii="Wingdings" w:hAnsi="Wingdings" w:hint="default"/>
+      </w:rPr>
+    </w:lvl>
+    <w:lvl w:ilvl="6" w:tplc="04130001" w:tentative="1">
+      <w:start w:val="1"/>
+      <w:numFmt w:val="bullet"/>
+      <w:lvlText w:val=""/>
+      <w:lvlJc w:val="left"/>
+      <w:pPr>
+        <w:ind w:left="5040" w:hanging="360"/>
+      </w:pPr>
+      <w:rPr>
+        <w:rFonts w:ascii="Symbol" w:hAnsi="Symbol" w:hint="default"/>
+      </w:rPr>
+    </w:lvl>
+    <w:lvl w:ilvl="7" w:tplc="04130003" w:tentative="1">
+      <w:start w:val="1"/>
+      <w:numFmt w:val="bullet"/>
+      <w:lvlText w:val="o"/>
+      <w:lvlJc w:val="left"/>
+      <w:pPr>
+        <w:ind w:left="5760" w:hanging="360"/>
+      </w:pPr>
+      <w:rPr>
+        <w:rFonts w:ascii="Courier New" w:hAnsi="Courier New" w:cs="Courier New" w:hint="default"/>
+      </w:rPr>
+    </w:lvl>
+    <w:lvl w:ilvl="8" w:tplc="04130005" w:tentative="1">
+      <w:start w:val="1"/>
+      <w:numFmt w:val="bullet"/>
+      <w:lvlText w:val=""/>
+      <w:lvlJc w:val="left"/>
+      <w:pPr>
+        <w:ind w:left="6480" w:hanging="360"/>
+      </w:pPr>
+      <w:rPr>
+        <w:rFonts w:ascii="Wingdings" w:hAnsi="Wingdings" w:hint="default"/>
+      </w:rPr>
+    </w:lvl>
+  </w:abstractNum>
   <w:num w:numId="1">
-    <w:abstractNumId w:val="2"/>
+    <w:abstractNumId w:val="3"/>
   </w:num>
   <w:num w:numId="2">
     <w:abstractNumId w:val="1"/>
   </w:num>
   <w:num w:numId="3">
     <w:abstractNumId w:val="0"/>
+  </w:num>
+  <w:num w:numId="4">
+    <w:abstractNumId w:val="6"/>
+  </w:num>
+  <w:num w:numId="5">
+    <w:abstractNumId w:val="4"/>
+  </w:num>
+  <w:num w:numId="6">
+    <w:abstractNumId w:val="5"/>
+  </w:num>
+  <w:num w:numId="7">
+    <w:abstractNumId w:val="2"/>
   </w:num>
 </w:numbering>
 </file>

</xml_diff>

<commit_message>
Lecture 1 - homework done
</commit_message>
<xml_diff>
--- a/notes.docx
+++ b/notes.docx
@@ -7,7 +7,7 @@
         <w:pStyle w:val="Kop1"/>
       </w:pPr>
       <w:r>
-        <w:t xml:space="preserve">  4</w:t>
+        <w:t>S</w:t>
       </w:r>
       <w:r>
         <w:t>ummary</w:t>
@@ -262,13 +262,8 @@
       <w:pPr>
         <w:pStyle w:val="Code"/>
       </w:pPr>
-      <w:proofErr w:type="gramStart"/>
-      <w:r>
-        <w:t>f :</w:t>
-      </w:r>
-      <w:proofErr w:type="gramEnd"/>
-      <w:r>
-        <w:t xml:space="preserve"> a -&gt; </w:t>
+      <w:r>
+        <w:t xml:space="preserve">f : a -&gt; </w:t>
       </w:r>
       <w:r>
         <w:t>b</w:t>
@@ -312,7 +307,6 @@
         <w:t xml:space="preserve"> = Fun&lt;</w:t>
       </w:r>
       <w:proofErr w:type="spellStart"/>
-      <w:proofErr w:type="gramStart"/>
       <w:r>
         <w:rPr>
           <w:highlight w:val="yellow"/>
@@ -320,7 +314,6 @@
         <w:t>number,number</w:t>
       </w:r>
       <w:proofErr w:type="spellEnd"/>
-      <w:proofErr w:type="gramEnd"/>
       <w:r>
         <w:rPr>
           <w:highlight w:val="yellow"/>
@@ -349,12 +342,10 @@
         <w:t>Let name = Fun&lt;</w:t>
       </w:r>
       <w:proofErr w:type="spellStart"/>
-      <w:proofErr w:type="gramStart"/>
       <w:r>
         <w:t>input,output</w:t>
       </w:r>
       <w:proofErr w:type="spellEnd"/>
-      <w:proofErr w:type="gramEnd"/>
       <w:r>
         <w:t>&gt;(body)</w:t>
       </w:r>
@@ -687,19 +678,11 @@
           <w:lang w:val="en-GB"/>
         </w:rPr>
       </w:pPr>
-      <w:proofErr w:type="gramStart"/>
-      <w:r>
-        <w:rPr>
-          <w:lang w:val="en-GB"/>
-        </w:rPr>
-        <w:t>F:f</w:t>
-      </w:r>
-      <w:proofErr w:type="gramEnd"/>
-      <w:r>
-        <w:rPr>
-          <w:lang w:val="en-GB"/>
-        </w:rPr>
-        <w:t xml:space="preserve"> is saying </w:t>
+      <w:r>
+        <w:rPr>
+          <w:lang w:val="en-GB"/>
+        </w:rPr>
+        <w:t xml:space="preserve">F:f is saying </w:t>
       </w:r>
       <w:proofErr w:type="spellStart"/>
       <w:r>
@@ -999,6 +982,12 @@
         </w:rPr>
         <w:t xml:space="preserve"> a kind of an interface?</w:t>
       </w:r>
+      <w:r>
+        <w:rPr>
+          <w:lang w:val="en-GB" w:eastAsia="nl-NL"/>
+        </w:rPr>
+        <w:t xml:space="preserve"> Yes.</w:t>
+      </w:r>
     </w:p>
     <w:p>
       <w:pPr>
@@ -1015,352 +1004,24 @@
         <w:rPr>
           <w:lang w:val="en-GB" w:eastAsia="nl-NL"/>
         </w:rPr>
-        <w:t xml:space="preserve">The return type ‘b’ just gets randomly generated? </w:t>
-      </w:r>
-      <w:r>
-        <w:rPr>
-          <w:lang w:val="en-GB" w:eastAsia="nl-NL"/>
-        </w:rPr>
-        <w:t xml:space="preserve"> </w:t>
-      </w:r>
-    </w:p>
-    <w:p>
-      <w:pPr>
-        <w:rPr>
-          <w:lang w:val="en-GB"/>
-        </w:rPr>
-      </w:pPr>
-      <w:r>
-        <w:rPr>
-          <w:lang w:val="en-GB"/>
-        </w:rPr>
-        <w:br w:type="page"/>
-      </w:r>
-    </w:p>
-    <w:p>
-      <w:pPr>
-        <w:pStyle w:val="Kop1"/>
-      </w:pPr>
-      <w:r>
-        <w:lastRenderedPageBreak/>
-        <w:t>Lesson 2</w:t>
-      </w:r>
-    </w:p>
-    <w:p>
-      <w:pPr>
-        <w:pStyle w:val="Kop2"/>
-      </w:pPr>
-      <w:r>
-        <w:t xml:space="preserve">Lesson </w:t>
-      </w:r>
-    </w:p>
-    <w:p>
-      <w:pPr>
-        <w:rPr>
-          <w:lang w:val="en-GB"/>
-        </w:rPr>
-      </w:pPr>
-      <w:r>
-        <w:rPr>
-          <w:lang w:val="en-GB"/>
-        </w:rPr>
-        <w:t xml:space="preserve">This lecture is about </w:t>
-      </w:r>
-      <w:r>
-        <w:rPr>
-          <w:highlight w:val="green"/>
-          <w:lang w:val="en-GB"/>
-        </w:rPr>
-        <w:t>structure preserving transformation</w:t>
-      </w:r>
-      <w:r>
-        <w:rPr>
-          <w:lang w:val="en-GB"/>
-        </w:rPr>
-        <w:t xml:space="preserve">. </w:t>
-      </w:r>
-    </w:p>
-    <w:p>
-      <w:pPr>
-        <w:rPr>
-          <w:lang w:val="en-GB"/>
-        </w:rPr>
-      </w:pPr>
-      <w:r>
-        <w:rPr>
-          <w:lang w:val="en-GB"/>
-        </w:rPr>
-        <w:t>In statically typed programming like TypeScript ensures that nothing else exists outside the given data types, hence data type structed the application.</w:t>
-      </w:r>
-    </w:p>
-    <w:p>
-      <w:pPr>
-        <w:rPr>
-          <w:lang w:val="en-GB"/>
-        </w:rPr>
-      </w:pPr>
-      <w:r>
-        <w:rPr>
-          <w:lang w:val="en-GB"/>
-        </w:rPr>
-        <w:t xml:space="preserve">A </w:t>
-      </w:r>
-      <w:r>
-        <w:rPr>
-          <w:highlight w:val="green"/>
-          <w:lang w:val="en-GB"/>
-        </w:rPr>
-        <w:t>container</w:t>
-      </w:r>
-      <w:r>
-        <w:rPr>
-          <w:lang w:val="en-GB"/>
-        </w:rPr>
-        <w:t xml:space="preserve"> is a strictly defined predetermined structure that cannot be altered. There </w:t>
-      </w:r>
-      <w:r>
-        <w:rPr>
-          <w:lang w:val="en-GB"/>
-        </w:rPr>
-        <w:t>are containers with a</w:t>
-      </w:r>
-      <w:r>
-        <w:rPr>
-          <w:lang w:val="en-GB"/>
-        </w:rPr>
-        <w:t xml:space="preserve"> </w:t>
-      </w:r>
-      <w:r>
-        <w:rPr>
-          <w:highlight w:val="green"/>
-          <w:lang w:val="en-GB"/>
-        </w:rPr>
-        <w:t>generic structure</w:t>
-      </w:r>
-      <w:r>
-        <w:rPr>
-          <w:lang w:val="en-GB"/>
-        </w:rPr>
-        <w:t xml:space="preserve"> which the type of a value (i.e. number or string) isn’t yet defined.</w:t>
-      </w:r>
-    </w:p>
-    <w:p>
-      <w:pPr>
-        <w:rPr>
-          <w:lang w:val="en-GB"/>
-        </w:rPr>
-      </w:pPr>
-      <w:r>
-        <w:rPr>
-          <w:highlight w:val="green"/>
-          <w:lang w:val="en-GB"/>
-        </w:rPr>
-        <w:t>Transforming containers</w:t>
-      </w:r>
-      <w:r>
-        <w:rPr>
-          <w:lang w:val="en-GB"/>
-        </w:rPr>
-        <w:t xml:space="preserve"> can transform a value of a container. If a container has a value named A (generic in this example) and another value named B, then chancing the value A into another value will mean creating a new container. Important is to keep the other data, </w:t>
-      </w:r>
-      <w:r>
-        <w:rPr>
-          <w:lang w:val="en-GB"/>
-        </w:rPr>
-        <w:t>meaning</w:t>
-      </w:r>
-      <w:r>
-        <w:rPr>
-          <w:lang w:val="en-GB"/>
-        </w:rPr>
-        <w:t xml:space="preserve"> keeping the value named B.</w:t>
-      </w:r>
-      <w:r>
-        <w:rPr>
-          <w:lang w:val="en-GB"/>
-        </w:rPr>
-        <w:t xml:space="preserve"> I.e. container a with values content: ‘A’ and counter: 3 will become </w:t>
-      </w:r>
-      <w:r>
-        <w:rPr>
-          <w:lang w:val="en-GB"/>
-        </w:rPr>
-        <w:t xml:space="preserve">a container containing: </w:t>
-      </w:r>
-      <w:r>
-        <w:rPr>
-          <w:lang w:val="en-GB"/>
-        </w:rPr>
-        <w:t xml:space="preserve">content: False and counter: 3. </w:t>
-      </w:r>
-      <w:r>
-        <w:rPr>
-          <w:lang w:val="en-GB"/>
-        </w:rPr>
-        <w:t>Often this is called a map container.</w:t>
-      </w:r>
-    </w:p>
-    <w:p>
-      <w:pPr>
-        <w:rPr>
-          <w:lang w:val="en-GB"/>
-        </w:rPr>
-      </w:pPr>
-      <w:r>
-        <w:rPr>
-          <w:highlight w:val="yellow"/>
-          <w:lang w:val="en-GB"/>
-        </w:rPr>
-        <w:t xml:space="preserve">Composition of </w:t>
-      </w:r>
-      <w:proofErr w:type="spellStart"/>
-      <w:r>
-        <w:rPr>
-          <w:highlight w:val="yellow"/>
-          <w:lang w:val="en-GB"/>
-        </w:rPr>
-        <w:t>functors</w:t>
-      </w:r>
-      <w:proofErr w:type="spellEnd"/>
-      <w:r>
-        <w:rPr>
-          <w:lang w:val="en-GB"/>
-        </w:rPr>
-        <w:t xml:space="preserve"> is creating something new that is based entirely on the two original </w:t>
-      </w:r>
-      <w:proofErr w:type="spellStart"/>
-      <w:r>
-        <w:rPr>
-          <w:lang w:val="en-GB"/>
-        </w:rPr>
-        <w:t>functors</w:t>
-      </w:r>
-      <w:proofErr w:type="spellEnd"/>
-      <w:r>
-        <w:rPr>
-          <w:lang w:val="en-GB"/>
-        </w:rPr>
-        <w:t xml:space="preserve">.  </w:t>
-      </w:r>
-    </w:p>
-    <w:p>
-      <w:pPr>
-        <w:rPr>
-          <w:lang w:val="en-GB"/>
-        </w:rPr>
-      </w:pPr>
-      <w:r>
-        <w:rPr>
-          <w:highlight w:val="green"/>
-          <w:lang w:val="en-GB"/>
-        </w:rPr>
-        <w:t>Pipeline</w:t>
-      </w:r>
-      <w:r>
-        <w:rPr>
-          <w:lang w:val="en-GB"/>
-        </w:rPr>
-        <w:t xml:space="preserve"> is </w:t>
-      </w:r>
-      <w:r>
-        <w:rPr>
-          <w:lang w:val="en-GB"/>
-        </w:rPr>
-        <w:t>using the ‘then’ function</w:t>
-      </w:r>
-      <w:r>
-        <w:rPr>
-          <w:lang w:val="en-GB"/>
-        </w:rPr>
-        <w:t xml:space="preserve">. </w:t>
-      </w:r>
-    </w:p>
-    <w:p>
-      <w:pPr>
-        <w:rPr>
-          <w:lang w:val="en-GB"/>
-        </w:rPr>
-      </w:pPr>
-      <w:r>
-        <w:rPr>
-          <w:color w:val="FFFFFF" w:themeColor="background1"/>
-          <w:highlight w:val="black"/>
-          <w:lang w:val="en-GB"/>
-        </w:rPr>
-        <w:t>Generalization, d</w:t>
-      </w:r>
-      <w:r>
-        <w:rPr>
-          <w:color w:val="FFFFFF" w:themeColor="background1"/>
-          <w:highlight w:val="black"/>
-          <w:lang w:val="en-GB"/>
-        </w:rPr>
-        <w:t>istribution</w:t>
-      </w:r>
-      <w:r>
-        <w:rPr>
-          <w:color w:val="FFFFFF" w:themeColor="background1"/>
-          <w:highlight w:val="black"/>
-          <w:lang w:val="en-GB"/>
-        </w:rPr>
-        <w:t xml:space="preserve">, </w:t>
-      </w:r>
-      <w:proofErr w:type="spellStart"/>
-      <w:r>
-        <w:rPr>
-          <w:color w:val="FFFFFF" w:themeColor="background1"/>
-          <w:highlight w:val="black"/>
-          <w:lang w:val="en-GB"/>
-        </w:rPr>
-        <w:t>indenity</w:t>
-      </w:r>
-      <w:proofErr w:type="spellEnd"/>
-      <w:r>
-        <w:rPr>
-          <w:color w:val="FFFFFF" w:themeColor="background1"/>
-          <w:highlight w:val="black"/>
-          <w:lang w:val="en-GB"/>
-        </w:rPr>
-        <w:t xml:space="preserve"> and other aspects</w:t>
-      </w:r>
-      <w:r>
-        <w:rPr>
-          <w:color w:val="FFFFFF" w:themeColor="background1"/>
-          <w:lang w:val="en-GB"/>
-        </w:rPr>
-        <w:t xml:space="preserve"> </w:t>
-      </w:r>
-      <w:r>
-        <w:rPr>
-          <w:lang w:val="en-GB"/>
-        </w:rPr>
-        <w:t>are not (yet) covered within this document.</w:t>
-      </w:r>
-    </w:p>
-    <w:p>
-      <w:pPr>
-        <w:pStyle w:val="Kop2"/>
-      </w:pPr>
-      <w:r>
-        <w:t>Code</w:t>
-      </w:r>
-    </w:p>
-    <w:p>
-      <w:pPr>
-        <w:rPr>
-          <w:lang w:val="en-GB"/>
+        <w:t>The return type ‘b’ just gets randomly generated?</w:t>
+      </w:r>
+    </w:p>
+    <w:p>
+      <w:pPr>
+        <w:rPr>
+          <w:lang w:val="en-GB" w:eastAsia="nl-NL"/>
         </w:rPr>
       </w:pPr>
       <w:r>
         <w:rPr>
           <w:noProof/>
-          <w:lang w:val="en-GB"/>
         </w:rPr>
         <w:drawing>
-          <wp:inline distT="0" distB="0" distL="0" distR="0" wp14:anchorId="4AC8C116" wp14:editId="12A45198">
-            <wp:extent cx="4686300" cy="1019175"/>
-            <wp:effectExtent l="0" t="0" r="0" b="9525"/>
-            <wp:docPr id="6" name="Afbeelding 6"/>
+          <wp:inline distT="0" distB="0" distL="0" distR="0" wp14:anchorId="7426EF38" wp14:editId="51028B0A">
+            <wp:extent cx="5760720" cy="579120"/>
+            <wp:effectExtent l="0" t="0" r="0" b="0"/>
+            <wp:docPr id="14" name="Afbeelding 14"/>
             <wp:cNvGraphicFramePr>
               <a:graphicFrameLocks xmlns:a="http://schemas.openxmlformats.org/drawingml/2006/main" noChangeAspect="1"/>
             </wp:cNvGraphicFramePr>
@@ -1380,7 +1041,7 @@
                   <pic:spPr>
                     <a:xfrm>
                       <a:off x="0" y="0"/>
-                      <a:ext cx="4686300" cy="1019175"/>
+                      <a:ext cx="5760720" cy="579120"/>
                     </a:xfrm>
                     <a:prstGeom prst="rect">
                       <a:avLst/>
@@ -1395,6 +1056,375 @@
     </w:p>
     <w:p>
       <w:pPr>
+        <w:pStyle w:val="Lijstalinea"/>
+        <w:numPr>
+          <w:ilvl w:val="0"/>
+          <w:numId w:val="2"/>
+        </w:numPr>
+        <w:rPr>
+          <w:lang w:val="en-GB" w:eastAsia="nl-NL"/>
+        </w:rPr>
+      </w:pPr>
+      <w:r>
+        <w:rPr>
+          <w:lang w:val="en-GB" w:eastAsia="nl-NL"/>
+        </w:rPr>
+        <w:t xml:space="preserve"> </w:t>
+      </w:r>
+      <w:r>
+        <w:rPr>
+          <w:lang w:val="en-GB" w:eastAsia="nl-NL"/>
+        </w:rPr>
+        <w:t xml:space="preserve"> </w:t>
+      </w:r>
+      <w:r>
+        <w:rPr>
+          <w:lang w:val="en-GB" w:eastAsia="nl-NL"/>
+        </w:rPr>
+        <w:t>How does this (^) structure works?</w:t>
+      </w:r>
+    </w:p>
+    <w:p>
+      <w:pPr>
+        <w:pStyle w:val="Lijstalinea"/>
+        <w:numPr>
+          <w:ilvl w:val="0"/>
+          <w:numId w:val="2"/>
+        </w:numPr>
+        <w:rPr>
+          <w:lang w:val="en-GB" w:eastAsia="nl-NL"/>
+        </w:rPr>
+      </w:pPr>
+      <w:r>
+        <w:rPr>
+          <w:lang w:val="en-GB" w:eastAsia="nl-NL"/>
+        </w:rPr>
+        <w:t>Cannot complete the homework assignment.</w:t>
+      </w:r>
+    </w:p>
+    <w:p>
+      <w:pPr>
+        <w:rPr>
+          <w:lang w:val="en-GB"/>
+        </w:rPr>
+      </w:pPr>
+      <w:r>
+        <w:rPr>
+          <w:lang w:val="en-GB"/>
+        </w:rPr>
+        <w:br w:type="page"/>
+      </w:r>
+    </w:p>
+    <w:p>
+      <w:pPr>
+        <w:pStyle w:val="Kop1"/>
+      </w:pPr>
+      <w:r>
+        <w:lastRenderedPageBreak/>
+        <w:t>Lesson 2</w:t>
+      </w:r>
+    </w:p>
+    <w:p>
+      <w:pPr>
+        <w:pStyle w:val="Kop2"/>
+      </w:pPr>
+      <w:r>
+        <w:t xml:space="preserve">Lesson </w:t>
+      </w:r>
+    </w:p>
+    <w:p>
+      <w:pPr>
+        <w:rPr>
+          <w:lang w:val="en-GB"/>
+        </w:rPr>
+      </w:pPr>
+      <w:r>
+        <w:rPr>
+          <w:lang w:val="en-GB"/>
+        </w:rPr>
+        <w:t xml:space="preserve">This lecture is about </w:t>
+      </w:r>
+      <w:r>
+        <w:rPr>
+          <w:highlight w:val="green"/>
+          <w:lang w:val="en-GB"/>
+        </w:rPr>
+        <w:t>structure preserving transformation</w:t>
+      </w:r>
+      <w:r>
+        <w:rPr>
+          <w:lang w:val="en-GB"/>
+        </w:rPr>
+        <w:t xml:space="preserve">. </w:t>
+      </w:r>
+    </w:p>
+    <w:p>
+      <w:pPr>
+        <w:rPr>
+          <w:lang w:val="en-GB"/>
+        </w:rPr>
+      </w:pPr>
+      <w:r>
+        <w:rPr>
+          <w:lang w:val="en-GB"/>
+        </w:rPr>
+        <w:t>In statically typed programming like TypeScript ensures that nothing else exists outside the given data types, hence data type structed the application.</w:t>
+      </w:r>
+    </w:p>
+    <w:p>
+      <w:pPr>
+        <w:rPr>
+          <w:lang w:val="en-GB"/>
+        </w:rPr>
+      </w:pPr>
+      <w:r>
+        <w:rPr>
+          <w:lang w:val="en-GB"/>
+        </w:rPr>
+        <w:t xml:space="preserve">A </w:t>
+      </w:r>
+      <w:r>
+        <w:rPr>
+          <w:highlight w:val="green"/>
+          <w:lang w:val="en-GB"/>
+        </w:rPr>
+        <w:t>container</w:t>
+      </w:r>
+      <w:r>
+        <w:rPr>
+          <w:lang w:val="en-GB"/>
+        </w:rPr>
+        <w:t xml:space="preserve"> is a strictly defined predetermined structure that cannot be altered. There </w:t>
+      </w:r>
+      <w:r>
+        <w:rPr>
+          <w:lang w:val="en-GB"/>
+        </w:rPr>
+        <w:t>are containers with a</w:t>
+      </w:r>
+      <w:r>
+        <w:rPr>
+          <w:lang w:val="en-GB"/>
+        </w:rPr>
+        <w:t xml:space="preserve"> </w:t>
+      </w:r>
+      <w:r>
+        <w:rPr>
+          <w:highlight w:val="green"/>
+          <w:lang w:val="en-GB"/>
+        </w:rPr>
+        <w:t>generic structure</w:t>
+      </w:r>
+      <w:r>
+        <w:rPr>
+          <w:lang w:val="en-GB"/>
+        </w:rPr>
+        <w:t xml:space="preserve"> which the type of a value (i.e. number or string) isn’t yet defined.</w:t>
+      </w:r>
+    </w:p>
+    <w:p>
+      <w:pPr>
+        <w:rPr>
+          <w:lang w:val="en-GB"/>
+        </w:rPr>
+      </w:pPr>
+      <w:r>
+        <w:rPr>
+          <w:highlight w:val="green"/>
+          <w:lang w:val="en-GB"/>
+        </w:rPr>
+        <w:t>Transforming containers</w:t>
+      </w:r>
+      <w:r>
+        <w:rPr>
+          <w:lang w:val="en-GB"/>
+        </w:rPr>
+        <w:t xml:space="preserve"> can transform a value of a container. If a container has a value named A (generic in this example) and another value named B, then chancing the value A into another value will mean creating a new container. Important is to keep the other data, </w:t>
+      </w:r>
+      <w:r>
+        <w:rPr>
+          <w:lang w:val="en-GB"/>
+        </w:rPr>
+        <w:t>meaning</w:t>
+      </w:r>
+      <w:r>
+        <w:rPr>
+          <w:lang w:val="en-GB"/>
+        </w:rPr>
+        <w:t xml:space="preserve"> keeping the value named B.</w:t>
+      </w:r>
+      <w:r>
+        <w:rPr>
+          <w:lang w:val="en-GB"/>
+        </w:rPr>
+        <w:t xml:space="preserve"> I.e. container a with values content: ‘A’ and counter: 3 will become </w:t>
+      </w:r>
+      <w:r>
+        <w:rPr>
+          <w:lang w:val="en-GB"/>
+        </w:rPr>
+        <w:t xml:space="preserve">a container containing: </w:t>
+      </w:r>
+      <w:r>
+        <w:rPr>
+          <w:lang w:val="en-GB"/>
+        </w:rPr>
+        <w:t xml:space="preserve">content: False and counter: 3. </w:t>
+      </w:r>
+      <w:r>
+        <w:rPr>
+          <w:lang w:val="en-GB"/>
+        </w:rPr>
+        <w:t>Often this is called a map container.</w:t>
+      </w:r>
+    </w:p>
+    <w:p>
+      <w:pPr>
+        <w:rPr>
+          <w:lang w:val="en-GB"/>
+        </w:rPr>
+      </w:pPr>
+      <w:r>
+        <w:rPr>
+          <w:highlight w:val="yellow"/>
+          <w:lang w:val="en-GB"/>
+        </w:rPr>
+        <w:t xml:space="preserve">Composition of </w:t>
+      </w:r>
+      <w:proofErr w:type="spellStart"/>
+      <w:r>
+        <w:rPr>
+          <w:highlight w:val="yellow"/>
+          <w:lang w:val="en-GB"/>
+        </w:rPr>
+        <w:t>functors</w:t>
+      </w:r>
+      <w:proofErr w:type="spellEnd"/>
+      <w:r>
+        <w:rPr>
+          <w:lang w:val="en-GB"/>
+        </w:rPr>
+        <w:t xml:space="preserve"> is creating something new that is based entirely on the two original </w:t>
+      </w:r>
+      <w:proofErr w:type="spellStart"/>
+      <w:r>
+        <w:rPr>
+          <w:lang w:val="en-GB"/>
+        </w:rPr>
+        <w:t>functors</w:t>
+      </w:r>
+      <w:proofErr w:type="spellEnd"/>
+      <w:r>
+        <w:rPr>
+          <w:lang w:val="en-GB"/>
+        </w:rPr>
+        <w:t xml:space="preserve">.  </w:t>
+      </w:r>
+    </w:p>
+    <w:p>
+      <w:pPr>
+        <w:rPr>
+          <w:lang w:val="en-GB"/>
+        </w:rPr>
+      </w:pPr>
+      <w:r>
+        <w:rPr>
+          <w:highlight w:val="green"/>
+          <w:lang w:val="en-GB"/>
+        </w:rPr>
+        <w:t>Pipeline</w:t>
+      </w:r>
+      <w:r>
+        <w:rPr>
+          <w:lang w:val="en-GB"/>
+        </w:rPr>
+        <w:t xml:space="preserve"> is </w:t>
+      </w:r>
+      <w:r>
+        <w:rPr>
+          <w:lang w:val="en-GB"/>
+        </w:rPr>
+        <w:t>using the ‘then’ function</w:t>
+      </w:r>
+      <w:r>
+        <w:rPr>
+          <w:lang w:val="en-GB"/>
+        </w:rPr>
+        <w:t xml:space="preserve">. </w:t>
+      </w:r>
+    </w:p>
+    <w:p>
+      <w:pPr>
+        <w:rPr>
+          <w:lang w:val="en-GB"/>
+        </w:rPr>
+      </w:pPr>
+      <w:r>
+        <w:rPr>
+          <w:color w:val="FFFFFF" w:themeColor="background1"/>
+          <w:highlight w:val="black"/>
+          <w:lang w:val="en-GB"/>
+        </w:rPr>
+        <w:t>Generalization, d</w:t>
+      </w:r>
+      <w:r>
+        <w:rPr>
+          <w:color w:val="FFFFFF" w:themeColor="background1"/>
+          <w:highlight w:val="black"/>
+          <w:lang w:val="en-GB"/>
+        </w:rPr>
+        <w:t>istribution</w:t>
+      </w:r>
+      <w:r>
+        <w:rPr>
+          <w:color w:val="FFFFFF" w:themeColor="background1"/>
+          <w:highlight w:val="black"/>
+          <w:lang w:val="en-GB"/>
+        </w:rPr>
+        <w:t xml:space="preserve">, </w:t>
+      </w:r>
+      <w:proofErr w:type="spellStart"/>
+      <w:r>
+        <w:rPr>
+          <w:color w:val="FFFFFF" w:themeColor="background1"/>
+          <w:highlight w:val="black"/>
+          <w:lang w:val="en-GB"/>
+        </w:rPr>
+        <w:t>indenity</w:t>
+      </w:r>
+      <w:proofErr w:type="spellEnd"/>
+      <w:r>
+        <w:rPr>
+          <w:color w:val="FFFFFF" w:themeColor="background1"/>
+          <w:highlight w:val="black"/>
+          <w:lang w:val="en-GB"/>
+        </w:rPr>
+        <w:t xml:space="preserve"> and other aspects</w:t>
+      </w:r>
+      <w:r>
+        <w:rPr>
+          <w:color w:val="FFFFFF" w:themeColor="background1"/>
+          <w:lang w:val="en-GB"/>
+        </w:rPr>
+        <w:t xml:space="preserve"> </w:t>
+      </w:r>
+      <w:r>
+        <w:rPr>
+          <w:lang w:val="en-GB"/>
+        </w:rPr>
+        <w:t>are not (yet) covered within this document.</w:t>
+      </w:r>
+    </w:p>
+    <w:p>
+      <w:pPr>
+        <w:pStyle w:val="Kop2"/>
+      </w:pPr>
+      <w:r>
+        <w:t>Code</w:t>
+      </w:r>
+    </w:p>
+    <w:p>
+      <w:pPr>
         <w:rPr>
           <w:lang w:val="en-GB"/>
         </w:rPr>
@@ -1405,10 +1435,10 @@
           <w:lang w:val="en-GB"/>
         </w:rPr>
         <w:drawing>
-          <wp:inline distT="0" distB="0" distL="0" distR="0" wp14:anchorId="071FAC89" wp14:editId="48FC6916">
-            <wp:extent cx="5760720" cy="852805"/>
-            <wp:effectExtent l="0" t="0" r="0" b="4445"/>
-            <wp:docPr id="7" name="Afbeelding 7"/>
+          <wp:inline distT="0" distB="0" distL="0" distR="0" wp14:anchorId="4AC8C116" wp14:editId="12A45198">
+            <wp:extent cx="4686300" cy="1019175"/>
+            <wp:effectExtent l="0" t="0" r="0" b="9525"/>
+            <wp:docPr id="6" name="Afbeelding 6"/>
             <wp:cNvGraphicFramePr>
               <a:graphicFrameLocks xmlns:a="http://schemas.openxmlformats.org/drawingml/2006/main" noChangeAspect="1"/>
             </wp:cNvGraphicFramePr>
@@ -1428,7 +1458,7 @@
                   <pic:spPr>
                     <a:xfrm>
                       <a:off x="0" y="0"/>
-                      <a:ext cx="5760720" cy="852805"/>
+                      <a:ext cx="4686300" cy="1019175"/>
                     </a:xfrm>
                     <a:prstGeom prst="rect">
                       <a:avLst/>
@@ -1452,12 +1482,11 @@
           <w:noProof/>
           <w:lang w:val="en-GB"/>
         </w:rPr>
-        <w:lastRenderedPageBreak/>
         <w:drawing>
-          <wp:inline distT="0" distB="0" distL="0" distR="0" wp14:anchorId="730AF51B" wp14:editId="066A07FF">
-            <wp:extent cx="5143500" cy="1238250"/>
-            <wp:effectExtent l="0" t="0" r="0" b="0"/>
-            <wp:docPr id="8" name="Afbeelding 8"/>
+          <wp:inline distT="0" distB="0" distL="0" distR="0" wp14:anchorId="071FAC89" wp14:editId="48FC6916">
+            <wp:extent cx="5760720" cy="852805"/>
+            <wp:effectExtent l="0" t="0" r="0" b="4445"/>
+            <wp:docPr id="7" name="Afbeelding 7"/>
             <wp:cNvGraphicFramePr>
               <a:graphicFrameLocks xmlns:a="http://schemas.openxmlformats.org/drawingml/2006/main" noChangeAspect="1"/>
             </wp:cNvGraphicFramePr>
@@ -1477,7 +1506,7 @@
                   <pic:spPr>
                     <a:xfrm>
                       <a:off x="0" y="0"/>
-                      <a:ext cx="5143500" cy="1238250"/>
+                      <a:ext cx="5760720" cy="852805"/>
                     </a:xfrm>
                     <a:prstGeom prst="rect">
                       <a:avLst/>
@@ -1501,11 +1530,12 @@
           <w:noProof/>
           <w:lang w:val="en-GB"/>
         </w:rPr>
+        <w:lastRenderedPageBreak/>
         <w:drawing>
-          <wp:inline distT="0" distB="0" distL="0" distR="0" wp14:anchorId="578E0A80" wp14:editId="5C7E88F5">
-            <wp:extent cx="5760720" cy="449580"/>
-            <wp:effectExtent l="0" t="0" r="0" b="7620"/>
-            <wp:docPr id="9" name="Afbeelding 9"/>
+          <wp:inline distT="0" distB="0" distL="0" distR="0" wp14:anchorId="730AF51B" wp14:editId="066A07FF">
+            <wp:extent cx="5143500" cy="1238250"/>
+            <wp:effectExtent l="0" t="0" r="0" b="0"/>
+            <wp:docPr id="8" name="Afbeelding 8"/>
             <wp:cNvGraphicFramePr>
               <a:graphicFrameLocks xmlns:a="http://schemas.openxmlformats.org/drawingml/2006/main" noChangeAspect="1"/>
             </wp:cNvGraphicFramePr>
@@ -1525,7 +1555,7 @@
                   <pic:spPr>
                     <a:xfrm>
                       <a:off x="0" y="0"/>
-                      <a:ext cx="5760720" cy="449580"/>
+                      <a:ext cx="5143500" cy="1238250"/>
                     </a:xfrm>
                     <a:prstGeom prst="rect">
                       <a:avLst/>
@@ -1540,207 +1570,6 @@
     </w:p>
     <w:p>
       <w:pPr>
-        <w:pStyle w:val="Kop2"/>
-      </w:pPr>
-      <w:r>
-        <w:t>Questions/observation</w:t>
-      </w:r>
-    </w:p>
-    <w:p>
-      <w:pPr>
-        <w:pStyle w:val="Lijstalinea"/>
-        <w:numPr>
-          <w:ilvl w:val="0"/>
-          <w:numId w:val="3"/>
-        </w:numPr>
-        <w:rPr>
-          <w:lang w:val="en-GB"/>
-        </w:rPr>
-      </w:pPr>
-      <w:r>
-        <w:rPr>
-          <w:lang w:val="en-GB"/>
-        </w:rPr>
-        <w:t xml:space="preserve">Don’t understand the code </w:t>
-      </w:r>
-      <w:proofErr w:type="spellStart"/>
-      <w:r>
-        <w:rPr>
-          <w:i/>
-          <w:iCs/>
-          <w:lang w:val="en-GB"/>
-        </w:rPr>
-        <w:t>map_f</w:t>
-      </w:r>
-      <w:proofErr w:type="spellEnd"/>
-      <w:r>
-        <w:rPr>
-          <w:lang w:val="en-GB"/>
-        </w:rPr>
-        <w:t xml:space="preserve"> and </w:t>
-      </w:r>
-      <w:r>
-        <w:rPr>
-          <w:i/>
-          <w:iCs/>
-          <w:lang w:val="en-GB"/>
-        </w:rPr>
-        <w:t>identity</w:t>
-      </w:r>
-      <w:r>
-        <w:rPr>
-          <w:lang w:val="en-GB"/>
-        </w:rPr>
-        <w:t>? Unable to get it to work.</w:t>
-      </w:r>
-    </w:p>
-    <w:p>
-      <w:pPr>
-        <w:pStyle w:val="Lijstalinea"/>
-        <w:numPr>
-          <w:ilvl w:val="0"/>
-          <w:numId w:val="3"/>
-        </w:numPr>
-        <w:rPr>
-          <w:lang w:val="en-GB"/>
-        </w:rPr>
-      </w:pPr>
-    </w:p>
-    <w:p>
-      <w:pPr>
-        <w:rPr>
-          <w:lang w:val="en-GB"/>
-        </w:rPr>
-      </w:pPr>
-      <w:r>
-        <w:rPr>
-          <w:lang w:val="en-GB"/>
-        </w:rPr>
-        <w:br w:type="page"/>
-      </w:r>
-    </w:p>
-    <w:p>
-      <w:pPr>
-        <w:pStyle w:val="Kop1"/>
-      </w:pPr>
-      <w:r>
-        <w:lastRenderedPageBreak/>
-        <w:t>Lesson 3</w:t>
-      </w:r>
-    </w:p>
-    <w:p>
-      <w:pPr>
-        <w:pStyle w:val="Kop2"/>
-      </w:pPr>
-      <w:r>
-        <w:t xml:space="preserve">Lesson </w:t>
-      </w:r>
-    </w:p>
-    <w:p>
-      <w:pPr>
-        <w:rPr>
-          <w:lang w:val="en-GB"/>
-        </w:rPr>
-      </w:pPr>
-      <w:r>
-        <w:rPr>
-          <w:lang w:val="en-GB"/>
-        </w:rPr>
-        <w:t xml:space="preserve">Datatypes support some operations, as example number support the “+” which allows the following result: a + b = c. Also, </w:t>
-      </w:r>
-      <w:r>
-        <w:rPr>
-          <w:color w:val="FFFFFF" w:themeColor="background1"/>
-          <w:highlight w:val="black"/>
-          <w:lang w:val="en-GB"/>
-        </w:rPr>
-        <w:t>arrays of ‘arbitrary’ types support</w:t>
-      </w:r>
-      <w:r>
-        <w:rPr>
-          <w:color w:val="FFFFFF" w:themeColor="background1"/>
-          <w:lang w:val="en-GB"/>
-        </w:rPr>
-        <w:t xml:space="preserve"> </w:t>
-      </w:r>
-      <w:r>
-        <w:rPr>
-          <w:lang w:val="en-GB"/>
-        </w:rPr>
-        <w:t xml:space="preserve">this. </w:t>
-      </w:r>
-      <w:r>
-        <w:rPr>
-          <w:lang w:val="en-GB"/>
-        </w:rPr>
-        <w:t>Generalization</w:t>
-      </w:r>
-      <w:r>
-        <w:rPr>
-          <w:lang w:val="en-GB"/>
-        </w:rPr>
-        <w:t xml:space="preserve"> to apply operations on datatypes is called: </w:t>
-      </w:r>
-      <w:r>
-        <w:rPr>
-          <w:highlight w:val="green"/>
-          <w:lang w:val="en-GB"/>
-        </w:rPr>
-        <w:t>monoid</w:t>
-      </w:r>
-      <w:r>
-        <w:rPr>
-          <w:lang w:val="en-GB"/>
-        </w:rPr>
-        <w:t xml:space="preserve">. I.e. </w:t>
-      </w:r>
-      <w:r>
-        <w:rPr>
-          <w:highlight w:val="yellow"/>
-          <w:lang w:val="en-GB"/>
-        </w:rPr>
-        <w:t>a &lt;+&gt; (b &lt;+&gt; c) = (a &lt;+&gt; b) &lt;+&gt; c</w:t>
-      </w:r>
-      <w:r>
-        <w:rPr>
-          <w:lang w:val="en-GB"/>
-        </w:rPr>
-        <w:t>.</w:t>
-      </w:r>
-    </w:p>
-    <w:p>
-      <w:pPr>
-        <w:rPr>
-          <w:color w:val="FFFFFF" w:themeColor="background1"/>
-          <w:lang w:val="en-GB"/>
-        </w:rPr>
-      </w:pPr>
-      <w:r>
-        <w:rPr>
-          <w:color w:val="FFFFFF" w:themeColor="background1"/>
-          <w:highlight w:val="black"/>
-          <w:lang w:val="en-GB"/>
-        </w:rPr>
-        <w:t>Monoids</w:t>
-      </w:r>
-      <w:r>
-        <w:rPr>
-          <w:color w:val="FFFFFF" w:themeColor="background1"/>
-          <w:lang w:val="en-GB"/>
-        </w:rPr>
-        <w:t xml:space="preserve"> </w:t>
-      </w:r>
-    </w:p>
-    <w:p>
-      <w:pPr>
-        <w:pStyle w:val="Kop2"/>
-      </w:pPr>
-      <w:r>
-        <w:t>Code</w:t>
-      </w:r>
-    </w:p>
-    <w:p>
-      <w:pPr>
         <w:rPr>
           <w:lang w:val="en-GB"/>
         </w:rPr>
@@ -1748,12 +1577,13 @@
       <w:r>
         <w:rPr>
           <w:noProof/>
+          <w:lang w:val="en-GB"/>
         </w:rPr>
         <w:drawing>
-          <wp:inline distT="0" distB="0" distL="0" distR="0" wp14:anchorId="399E6902" wp14:editId="2915EECC">
-            <wp:extent cx="5760720" cy="496570"/>
-            <wp:effectExtent l="0" t="0" r="0" b="0"/>
-            <wp:docPr id="10" name="Afbeelding 10"/>
+          <wp:inline distT="0" distB="0" distL="0" distR="0" wp14:anchorId="578E0A80" wp14:editId="5C7E88F5">
+            <wp:extent cx="5760720" cy="449580"/>
+            <wp:effectExtent l="0" t="0" r="0" b="7620"/>
+            <wp:docPr id="9" name="Afbeelding 9"/>
             <wp:cNvGraphicFramePr>
               <a:graphicFrameLocks xmlns:a="http://schemas.openxmlformats.org/drawingml/2006/main" noChangeAspect="1"/>
             </wp:cNvGraphicFramePr>
@@ -1773,7 +1603,7 @@
                   <pic:spPr>
                     <a:xfrm>
                       <a:off x="0" y="0"/>
-                      <a:ext cx="5760720" cy="496570"/>
+                      <a:ext cx="5760720" cy="449580"/>
                     </a:xfrm>
                     <a:prstGeom prst="rect">
                       <a:avLst/>
@@ -1799,25 +1629,47 @@
         <w:pStyle w:val="Lijstalinea"/>
         <w:numPr>
           <w:ilvl w:val="0"/>
-          <w:numId w:val="5"/>
+          <w:numId w:val="3"/>
         </w:numPr>
         <w:rPr>
           <w:lang w:val="en-GB"/>
         </w:rPr>
       </w:pPr>
+      <w:r>
+        <w:rPr>
+          <w:lang w:val="en-GB"/>
+        </w:rPr>
+        <w:t xml:space="preserve">Don’t understand the code </w:t>
+      </w:r>
       <w:proofErr w:type="spellStart"/>
       <w:r>
         <w:rPr>
-          <w:lang w:val="en-GB"/>
-        </w:rPr>
-        <w:t>Functors</w:t>
+          <w:i/>
+          <w:iCs/>
+          <w:lang w:val="en-GB"/>
+        </w:rPr>
+        <w:t>map_f</w:t>
       </w:r>
       <w:proofErr w:type="spellEnd"/>
       <w:r>
         <w:rPr>
           <w:lang w:val="en-GB"/>
         </w:rPr>
-        <w:t xml:space="preserve"> are simply functions?</w:t>
+        <w:t xml:space="preserve"> and </w:t>
+      </w:r>
+      <w:r>
+        <w:rPr>
+          <w:i/>
+          <w:iCs/>
+          <w:lang w:val="en-GB"/>
+        </w:rPr>
+        <w:t>identity</w:t>
+      </w:r>
+      <w:r>
+        <w:rPr>
+          <w:lang w:val="en-GB"/>
+        </w:rPr>
+        <w:t>? Unable to get it to work.</w:t>
       </w:r>
     </w:p>
     <w:p>
@@ -1825,56 +1677,19 @@
         <w:pStyle w:val="Lijstalinea"/>
         <w:numPr>
           <w:ilvl w:val="0"/>
-          <w:numId w:val="5"/>
+          <w:numId w:val="3"/>
         </w:numPr>
         <w:rPr>
           <w:lang w:val="en-GB"/>
         </w:rPr>
       </w:pPr>
-      <w:r>
-        <w:rPr>
-          <w:lang w:val="en-GB"/>
-        </w:rPr>
-        <w:t>What is the “</w:t>
-      </w:r>
-      <w:proofErr w:type="spellStart"/>
-      <w:r>
-        <w:rPr>
-          <w:lang w:val="en-GB"/>
-        </w:rPr>
-        <w:t>concat</w:t>
-      </w:r>
-      <w:proofErr w:type="spellEnd"/>
-      <w:r>
-        <w:rPr>
-          <w:lang w:val="en-GB"/>
-        </w:rPr>
-        <w:t>” operation?</w:t>
-      </w:r>
-    </w:p>
-    <w:p>
-      <w:pPr>
-        <w:pStyle w:val="Lijstalinea"/>
-        <w:numPr>
-          <w:ilvl w:val="0"/>
-          <w:numId w:val="5"/>
-        </w:numPr>
-        <w:rPr>
-          <w:lang w:val="en-GB"/>
-        </w:rPr>
-      </w:pPr>
-      <w:r>
-        <w:rPr>
-          <w:lang w:val="en-GB"/>
-        </w:rPr>
-        <w:t>Monoid definition</w:t>
-      </w:r>
-      <w:r>
-        <w:rPr>
-          <w:lang w:val="en-GB"/>
-        </w:rPr>
-        <w:t xml:space="preserve"> code is unknown how to implement it?</w:t>
-      </w:r>
+    </w:p>
+    <w:p>
+      <w:pPr>
+        <w:rPr>
+          <w:lang w:val="en-GB"/>
+        </w:rPr>
+      </w:pPr>
       <w:r>
         <w:rPr>
           <w:lang w:val="en-GB"/>
@@ -1888,7 +1703,7 @@
       </w:pPr>
       <w:r>
         <w:lastRenderedPageBreak/>
-        <w:t>Lesson 4</w:t>
+        <w:t>Lesson 3</w:t>
       </w:r>
     </w:p>
     <w:p>
@@ -1905,325 +1720,19 @@
           <w:lang w:val="en-GB"/>
         </w:rPr>
       </w:pPr>
-      <w:proofErr w:type="spellStart"/>
-      <w:r>
-        <w:rPr>
-          <w:lang w:val="en-GB"/>
-        </w:rPr>
-        <w:t>Functors</w:t>
-      </w:r>
-      <w:proofErr w:type="spellEnd"/>
-      <w:r>
-        <w:rPr>
-          <w:lang w:val="en-GB"/>
-        </w:rPr>
-        <w:t xml:space="preserve"> can have a </w:t>
-      </w:r>
-      <w:r>
-        <w:rPr>
-          <w:lang w:val="en-GB"/>
-        </w:rPr>
-        <w:t>monoidal structure</w:t>
-      </w:r>
-      <w:r>
-        <w:rPr>
-          <w:lang w:val="en-GB"/>
-        </w:rPr>
-        <w:t xml:space="preserve"> meaning having </w:t>
-      </w:r>
-      <w:r>
-        <w:rPr>
-          <w:highlight w:val="green"/>
-          <w:lang w:val="en-GB"/>
-        </w:rPr>
-        <w:t>unit</w:t>
-      </w:r>
-      <w:r>
-        <w:rPr>
-          <w:lang w:val="en-GB"/>
-        </w:rPr>
-        <w:t xml:space="preserve"> and </w:t>
-      </w:r>
-      <w:r>
-        <w:rPr>
-          <w:highlight w:val="green"/>
-          <w:lang w:val="en-GB"/>
-        </w:rPr>
-        <w:t>join</w:t>
-      </w:r>
-      <w:r>
-        <w:rPr>
-          <w:lang w:val="en-GB"/>
-        </w:rPr>
-        <w:t xml:space="preserve"> functions.  </w:t>
-      </w:r>
-    </w:p>
-    <w:p>
-      <w:pPr>
-        <w:rPr>
-          <w:lang w:val="en-GB"/>
-        </w:rPr>
-      </w:pPr>
-      <w:r>
-        <w:rPr>
-          <w:lang w:val="en-GB"/>
-        </w:rPr>
-        <w:t xml:space="preserve">The benefits of </w:t>
-      </w:r>
-      <w:r>
-        <w:rPr>
-          <w:highlight w:val="green"/>
-          <w:lang w:val="en-GB"/>
-        </w:rPr>
-        <w:t>monads</w:t>
-      </w:r>
-      <w:r>
-        <w:rPr>
-          <w:lang w:val="en-GB"/>
-        </w:rPr>
-        <w:t xml:space="preserve"> are: </w:t>
-      </w:r>
-    </w:p>
-    <w:p>
-      <w:pPr>
-        <w:pStyle w:val="Lijstalinea"/>
-        <w:numPr>
-          <w:ilvl w:val="0"/>
-          <w:numId w:val="6"/>
-        </w:numPr>
-        <w:rPr>
-          <w:lang w:val="en-GB"/>
-        </w:rPr>
-      </w:pPr>
-      <w:r>
-        <w:rPr>
-          <w:lang w:val="en-GB"/>
-        </w:rPr>
-        <w:t xml:space="preserve">exception handling; </w:t>
-      </w:r>
-    </w:p>
-    <w:p>
-      <w:pPr>
-        <w:pStyle w:val="Lijstalinea"/>
-        <w:numPr>
-          <w:ilvl w:val="0"/>
-          <w:numId w:val="6"/>
-        </w:numPr>
-        <w:rPr>
-          <w:lang w:val="en-GB"/>
-        </w:rPr>
-      </w:pPr>
-      <w:r>
-        <w:rPr>
-          <w:lang w:val="en-GB"/>
-        </w:rPr>
-        <w:t xml:space="preserve">list comprehensions; </w:t>
-      </w:r>
-    </w:p>
-    <w:p>
-      <w:pPr>
-        <w:pStyle w:val="Lijstalinea"/>
-        <w:numPr>
-          <w:ilvl w:val="0"/>
-          <w:numId w:val="6"/>
-        </w:numPr>
-        <w:rPr>
-          <w:lang w:val="en-GB"/>
-        </w:rPr>
-      </w:pPr>
-      <w:r>
-        <w:rPr>
-          <w:lang w:val="en-GB"/>
-        </w:rPr>
-        <w:t xml:space="preserve">state management; </w:t>
-      </w:r>
-    </w:p>
-    <w:p>
-      <w:pPr>
-        <w:pStyle w:val="Lijstalinea"/>
-        <w:numPr>
-          <w:ilvl w:val="0"/>
-          <w:numId w:val="6"/>
-        </w:numPr>
-        <w:rPr>
-          <w:lang w:val="en-GB"/>
-        </w:rPr>
-      </w:pPr>
-      <w:r>
-        <w:rPr>
-          <w:lang w:val="en-GB"/>
-        </w:rPr>
-        <w:t xml:space="preserve">concurrency; </w:t>
-      </w:r>
-    </w:p>
-    <w:p>
-      <w:pPr>
-        <w:pStyle w:val="Lijstalinea"/>
-        <w:numPr>
-          <w:ilvl w:val="0"/>
-          <w:numId w:val="6"/>
-        </w:numPr>
-        <w:rPr>
-          <w:lang w:val="en-GB"/>
-        </w:rPr>
-      </w:pPr>
-      <w:r>
-        <w:rPr>
-          <w:lang w:val="en-GB"/>
-        </w:rPr>
-        <w:t>backtracking ("classic AI").</w:t>
-      </w:r>
-    </w:p>
-    <w:p>
-      <w:pPr>
-        <w:rPr>
-          <w:lang w:val="en-GB"/>
-        </w:rPr>
-      </w:pPr>
-      <w:r>
-        <w:rPr>
-          <w:lang w:val="en-GB"/>
-        </w:rPr>
-        <w:t xml:space="preserve">Some operators of monads are </w:t>
-      </w:r>
-      <w:r>
-        <w:rPr>
-          <w:highlight w:val="green"/>
-          <w:lang w:val="en-GB"/>
-        </w:rPr>
-        <w:t>bind</w:t>
-      </w:r>
-      <w:r>
-        <w:rPr>
-          <w:lang w:val="en-GB"/>
-        </w:rPr>
-        <w:t xml:space="preserve"> and </w:t>
-      </w:r>
-      <w:proofErr w:type="spellStart"/>
-      <w:r>
-        <w:rPr>
-          <w:highlight w:val="green"/>
-          <w:lang w:val="en-GB"/>
-        </w:rPr>
-        <w:t>K</w:t>
-      </w:r>
-      <w:r>
-        <w:rPr>
-          <w:highlight w:val="green"/>
-          <w:lang w:val="en-GB"/>
-        </w:rPr>
-        <w:t>leisli</w:t>
-      </w:r>
-      <w:proofErr w:type="spellEnd"/>
-      <w:r>
-        <w:rPr>
-          <w:lang w:val="en-GB"/>
-        </w:rPr>
-        <w:t>.</w:t>
-      </w:r>
-      <w:r>
-        <w:rPr>
-          <w:lang w:val="en-GB"/>
-        </w:rPr>
-        <w:t xml:space="preserve"> When the </w:t>
-      </w:r>
-      <w:r>
-        <w:rPr>
-          <w:lang w:val="en-GB"/>
-        </w:rPr>
-        <w:t xml:space="preserve">when the return value is encapsulated in an instance of a monad, is also known as </w:t>
-      </w:r>
-      <w:proofErr w:type="spellStart"/>
-      <w:r>
-        <w:rPr>
-          <w:lang w:val="en-GB"/>
-        </w:rPr>
-        <w:t>Kleisli</w:t>
-      </w:r>
-      <w:proofErr w:type="spellEnd"/>
-      <w:r>
-        <w:rPr>
-          <w:lang w:val="en-GB"/>
-        </w:rPr>
-        <w:t xml:space="preserve"> composition.</w:t>
-      </w:r>
-    </w:p>
-    <w:p>
-      <w:pPr>
-        <w:rPr>
-          <w:lang w:val="en-GB"/>
-        </w:rPr>
-      </w:pPr>
-      <w:proofErr w:type="spellStart"/>
-      <w:r>
-        <w:rPr>
-          <w:lang w:val="en-GB"/>
-        </w:rPr>
-        <w:t>GrandeOmega</w:t>
-      </w:r>
-      <w:proofErr w:type="spellEnd"/>
-      <w:r>
-        <w:rPr>
-          <w:lang w:val="en-GB"/>
-        </w:rPr>
-        <w:t xml:space="preserve"> says about bind:</w:t>
-      </w:r>
-    </w:p>
-    <w:p>
-      <w:pPr>
-        <w:ind w:left="708"/>
-        <w:rPr>
-          <w:lang w:val="en-GB"/>
-        </w:rPr>
-      </w:pPr>
-      <w:r>
-        <w:rPr>
-          <w:lang w:val="en-GB"/>
-        </w:rPr>
-        <w:t>The attentive reader might have noticed that this pattern is very common, in this very same format, in the JavaScript world: `Promise`, the fundamental data structure used to perform remote calls, has a `then` method which is used exactly as we just described. The only minor difference is that instead of `unit`, we would then use `</w:t>
-      </w:r>
-      <w:proofErr w:type="spellStart"/>
-      <w:r>
-        <w:rPr>
-          <w:lang w:val="en-GB"/>
-        </w:rPr>
-        <w:t>Promise.resolve</w:t>
-      </w:r>
-      <w:proofErr w:type="spellEnd"/>
-      <w:r>
-        <w:rPr>
-          <w:lang w:val="en-GB"/>
-        </w:rPr>
-        <w:t>`, which has the very same meaning but another name.</w:t>
-      </w:r>
-    </w:p>
-    <w:p>
-      <w:pPr>
-        <w:ind w:left="708"/>
-        <w:rPr>
-          <w:lang w:val="en-GB"/>
-        </w:rPr>
-      </w:pPr>
-      <w:r>
-        <w:rPr>
-          <w:lang w:val="en-GB"/>
-        </w:rPr>
-        <w:t>The bind operator allows us to merge together (the "content") of a monad to a function which turns that content into another monad. The result of this merging operation is a monad itself.</w:t>
-      </w:r>
-    </w:p>
-    <w:p>
-      <w:pPr>
-        <w:rPr>
-          <w:lang w:val="en-GB"/>
-        </w:rPr>
-      </w:pPr>
+      <w:r>
+        <w:rPr>
+          <w:lang w:val="en-GB"/>
+        </w:rPr>
+        <w:t xml:space="preserve">Datatypes support some operations, as example number support the “+” which allows the following result: a + b = c. Also, </w:t>
+      </w:r>
       <w:r>
         <w:rPr>
           <w:color w:val="FFFFFF" w:themeColor="background1"/>
           <w:highlight w:val="black"/>
           <w:lang w:val="en-GB"/>
         </w:rPr>
-        <w:t>Pair function</w:t>
+        <w:t>arrays of ‘arbitrary’ types support</w:t>
       </w:r>
       <w:r>
         <w:rPr>
@@ -2236,13 +1745,45 @@
         <w:rPr>
           <w:lang w:val="en-GB"/>
         </w:rPr>
-        <w:t xml:space="preserve">of monads are </w:t>
-      </w:r>
-      <w:r>
-        <w:rPr>
-          <w:lang w:val="en-GB"/>
-        </w:rPr>
-        <w:t>like containers.</w:t>
+        <w:t xml:space="preserve">this. </w:t>
+      </w:r>
+      <w:r>
+        <w:rPr>
+          <w:lang w:val="en-GB"/>
+        </w:rPr>
+        <w:t>Generalization</w:t>
+      </w:r>
+      <w:r>
+        <w:rPr>
+          <w:lang w:val="en-GB"/>
+        </w:rPr>
+        <w:t xml:space="preserve"> to apply operations on datatypes is called: </w:t>
+      </w:r>
+      <w:r>
+        <w:rPr>
+          <w:highlight w:val="green"/>
+          <w:lang w:val="en-GB"/>
+        </w:rPr>
+        <w:t>monoid</w:t>
+      </w:r>
+      <w:r>
+        <w:rPr>
+          <w:lang w:val="en-GB"/>
+        </w:rPr>
+        <w:t xml:space="preserve">. I.e. </w:t>
+      </w:r>
+      <w:r>
+        <w:rPr>
+          <w:highlight w:val="yellow"/>
+          <w:lang w:val="en-GB"/>
+        </w:rPr>
+        <w:t>a &lt;+&gt; (b &lt;+&gt; c) = (a &lt;+&gt; b) &lt;+&gt; c</w:t>
+      </w:r>
+      <w:r>
+        <w:rPr>
+          <w:lang w:val="en-GB"/>
+        </w:rPr>
+        <w:t>.</w:t>
       </w:r>
       <w:r>
         <w:rPr>
@@ -2250,38 +1791,48 @@
         </w:rPr>
         <w:t xml:space="preserve"> </w:t>
       </w:r>
-    </w:p>
-    <w:p>
-      <w:pPr>
-        <w:rPr>
-          <w:lang w:val="en-GB"/>
-        </w:rPr>
-      </w:pPr>
-    </w:p>
-    <w:p>
-      <w:pPr>
-        <w:rPr>
-          <w:lang w:val="en-GB"/>
-        </w:rPr>
-      </w:pPr>
-      <w:r>
-        <w:rPr>
-          <w:lang w:val="en-GB"/>
-        </w:rPr>
-        <w:t>Notes from video:</w:t>
-      </w:r>
-    </w:p>
-    <w:p>
-      <w:pPr>
-        <w:rPr>
-          <w:lang w:val="en-GB"/>
-        </w:rPr>
-      </w:pPr>
-      <w:r>
-        <w:rPr>
-          <w:lang w:val="en-GB"/>
-        </w:rPr>
-        <w:t>Monad is in domain of simple things. I.e. is type T (i.e. number) – 1+1 =2.</w:t>
+      <w:r>
+        <w:rPr>
+          <w:lang w:val="en-GB"/>
+        </w:rPr>
+        <w:t>Associative Laws</w:t>
+      </w:r>
+      <w:r>
+        <w:rPr>
+          <w:lang w:val="en-GB"/>
+        </w:rPr>
+        <w:t xml:space="preserve"> means that the order op + or * doesn’t matter. </w:t>
+      </w:r>
+    </w:p>
+    <w:p>
+      <w:pPr>
+        <w:rPr>
+          <w:color w:val="FFFFFF" w:themeColor="background1"/>
+          <w:lang w:val="en-GB"/>
+        </w:rPr>
+      </w:pPr>
+      <w:r>
+        <w:rPr>
+          <w:color w:val="FFFFFF" w:themeColor="background1"/>
+          <w:highlight w:val="black"/>
+          <w:lang w:val="en-GB"/>
+        </w:rPr>
+        <w:t>Monoids</w:t>
+      </w:r>
+      <w:r>
+        <w:rPr>
+          <w:color w:val="FFFFFF" w:themeColor="background1"/>
+          <w:lang w:val="en-GB"/>
+        </w:rPr>
+        <w:t xml:space="preserve"> </w:t>
+      </w:r>
+    </w:p>
+    <w:p>
+      <w:pPr>
+        <w:pStyle w:val="Kop2"/>
+      </w:pPr>
+      <w:r>
+        <w:t>Code</w:t>
       </w:r>
     </w:p>
     <w:p>
@@ -2295,10 +1846,10 @@
           <w:noProof/>
         </w:rPr>
         <w:drawing>
-          <wp:inline distT="0" distB="0" distL="0" distR="0" wp14:anchorId="05073A07" wp14:editId="0149CAD4">
-            <wp:extent cx="3324225" cy="704850"/>
-            <wp:effectExtent l="0" t="0" r="9525" b="0"/>
-            <wp:docPr id="11" name="Afbeelding 11"/>
+          <wp:inline distT="0" distB="0" distL="0" distR="0" wp14:anchorId="399E6902" wp14:editId="2915EECC">
+            <wp:extent cx="5760720" cy="496570"/>
+            <wp:effectExtent l="0" t="0" r="0" b="0"/>
+            <wp:docPr id="10" name="Afbeelding 10"/>
             <wp:cNvGraphicFramePr>
               <a:graphicFrameLocks xmlns:a="http://schemas.openxmlformats.org/drawingml/2006/main" noChangeAspect="1"/>
             </wp:cNvGraphicFramePr>
@@ -2318,7 +1869,7 @@
                   <pic:spPr>
                     <a:xfrm>
                       <a:off x="0" y="0"/>
-                      <a:ext cx="3324225" cy="704850"/>
+                      <a:ext cx="5760720" cy="496570"/>
                     </a:xfrm>
                     <a:prstGeom prst="rect">
                       <a:avLst/>
@@ -2333,6 +1884,504 @@
     </w:p>
     <w:p>
       <w:pPr>
+        <w:pStyle w:val="Kop2"/>
+      </w:pPr>
+      <w:r>
+        <w:t>Questions/observation</w:t>
+      </w:r>
+    </w:p>
+    <w:p>
+      <w:pPr>
+        <w:pStyle w:val="Lijstalinea"/>
+        <w:numPr>
+          <w:ilvl w:val="0"/>
+          <w:numId w:val="5"/>
+        </w:numPr>
+        <w:rPr>
+          <w:lang w:val="en-GB"/>
+        </w:rPr>
+      </w:pPr>
+      <w:proofErr w:type="spellStart"/>
+      <w:r>
+        <w:rPr>
+          <w:lang w:val="en-GB"/>
+        </w:rPr>
+        <w:t>Functors</w:t>
+      </w:r>
+      <w:proofErr w:type="spellEnd"/>
+      <w:r>
+        <w:rPr>
+          <w:lang w:val="en-GB"/>
+        </w:rPr>
+        <w:t xml:space="preserve"> are simply functions?</w:t>
+      </w:r>
+    </w:p>
+    <w:p>
+      <w:pPr>
+        <w:pStyle w:val="Lijstalinea"/>
+        <w:numPr>
+          <w:ilvl w:val="0"/>
+          <w:numId w:val="5"/>
+        </w:numPr>
+        <w:rPr>
+          <w:lang w:val="en-GB"/>
+        </w:rPr>
+      </w:pPr>
+      <w:r>
+        <w:rPr>
+          <w:lang w:val="en-GB"/>
+        </w:rPr>
+        <w:t>What is the “</w:t>
+      </w:r>
+      <w:proofErr w:type="spellStart"/>
+      <w:r>
+        <w:rPr>
+          <w:lang w:val="en-GB"/>
+        </w:rPr>
+        <w:t>concat</w:t>
+      </w:r>
+      <w:proofErr w:type="spellEnd"/>
+      <w:r>
+        <w:rPr>
+          <w:lang w:val="en-GB"/>
+        </w:rPr>
+        <w:t>” operation?</w:t>
+      </w:r>
+    </w:p>
+    <w:p>
+      <w:pPr>
+        <w:pStyle w:val="Lijstalinea"/>
+        <w:numPr>
+          <w:ilvl w:val="0"/>
+          <w:numId w:val="5"/>
+        </w:numPr>
+        <w:rPr>
+          <w:lang w:val="en-GB"/>
+        </w:rPr>
+      </w:pPr>
+      <w:r>
+        <w:rPr>
+          <w:lang w:val="en-GB"/>
+        </w:rPr>
+        <w:t>Monoid definition</w:t>
+      </w:r>
+      <w:r>
+        <w:rPr>
+          <w:lang w:val="en-GB"/>
+        </w:rPr>
+        <w:t xml:space="preserve"> code is unknown how to implement it?</w:t>
+      </w:r>
+      <w:r>
+        <w:rPr>
+          <w:lang w:val="en-GB"/>
+        </w:rPr>
+        <w:br w:type="page"/>
+      </w:r>
+    </w:p>
+    <w:p>
+      <w:pPr>
+        <w:pStyle w:val="Kop1"/>
+      </w:pPr>
+      <w:r>
+        <w:lastRenderedPageBreak/>
+        <w:t>Lesson 4</w:t>
+      </w:r>
+    </w:p>
+    <w:p>
+      <w:pPr>
+        <w:pStyle w:val="Kop2"/>
+      </w:pPr>
+      <w:r>
+        <w:t xml:space="preserve">Lesson </w:t>
+      </w:r>
+    </w:p>
+    <w:p>
+      <w:pPr>
+        <w:rPr>
+          <w:lang w:val="en-GB"/>
+        </w:rPr>
+      </w:pPr>
+      <w:proofErr w:type="spellStart"/>
+      <w:r>
+        <w:rPr>
+          <w:lang w:val="en-GB"/>
+        </w:rPr>
+        <w:t>Functors</w:t>
+      </w:r>
+      <w:proofErr w:type="spellEnd"/>
+      <w:r>
+        <w:rPr>
+          <w:lang w:val="en-GB"/>
+        </w:rPr>
+        <w:t xml:space="preserve"> can have a </w:t>
+      </w:r>
+      <w:r>
+        <w:rPr>
+          <w:lang w:val="en-GB"/>
+        </w:rPr>
+        <w:t>monoidal structure</w:t>
+      </w:r>
+      <w:r>
+        <w:rPr>
+          <w:lang w:val="en-GB"/>
+        </w:rPr>
+        <w:t xml:space="preserve"> meaning having </w:t>
+      </w:r>
+      <w:r>
+        <w:rPr>
+          <w:highlight w:val="green"/>
+          <w:lang w:val="en-GB"/>
+        </w:rPr>
+        <w:t>unit</w:t>
+      </w:r>
+      <w:r>
+        <w:rPr>
+          <w:lang w:val="en-GB"/>
+        </w:rPr>
+        <w:t xml:space="preserve"> and </w:t>
+      </w:r>
+      <w:r>
+        <w:rPr>
+          <w:highlight w:val="green"/>
+          <w:lang w:val="en-GB"/>
+        </w:rPr>
+        <w:t>join</w:t>
+      </w:r>
+      <w:r>
+        <w:rPr>
+          <w:lang w:val="en-GB"/>
+        </w:rPr>
+        <w:t xml:space="preserve"> functions.  </w:t>
+      </w:r>
+    </w:p>
+    <w:p>
+      <w:pPr>
+        <w:rPr>
+          <w:lang w:val="en-GB"/>
+        </w:rPr>
+      </w:pPr>
+      <w:r>
+        <w:rPr>
+          <w:lang w:val="en-GB"/>
+        </w:rPr>
+        <w:t xml:space="preserve">The benefits of </w:t>
+      </w:r>
+      <w:r>
+        <w:rPr>
+          <w:highlight w:val="green"/>
+          <w:lang w:val="en-GB"/>
+        </w:rPr>
+        <w:t>monads</w:t>
+      </w:r>
+      <w:r>
+        <w:rPr>
+          <w:lang w:val="en-GB"/>
+        </w:rPr>
+        <w:t xml:space="preserve"> are: </w:t>
+      </w:r>
+    </w:p>
+    <w:p>
+      <w:pPr>
+        <w:pStyle w:val="Lijstalinea"/>
+        <w:numPr>
+          <w:ilvl w:val="0"/>
+          <w:numId w:val="6"/>
+        </w:numPr>
+        <w:rPr>
+          <w:lang w:val="en-GB"/>
+        </w:rPr>
+      </w:pPr>
+      <w:r>
+        <w:rPr>
+          <w:lang w:val="en-GB"/>
+        </w:rPr>
+        <w:t xml:space="preserve">exception handling; </w:t>
+      </w:r>
+    </w:p>
+    <w:p>
+      <w:pPr>
+        <w:pStyle w:val="Lijstalinea"/>
+        <w:numPr>
+          <w:ilvl w:val="0"/>
+          <w:numId w:val="6"/>
+        </w:numPr>
+        <w:rPr>
+          <w:lang w:val="en-GB"/>
+        </w:rPr>
+      </w:pPr>
+      <w:r>
+        <w:rPr>
+          <w:lang w:val="en-GB"/>
+        </w:rPr>
+        <w:t xml:space="preserve">list comprehensions; </w:t>
+      </w:r>
+    </w:p>
+    <w:p>
+      <w:pPr>
+        <w:pStyle w:val="Lijstalinea"/>
+        <w:numPr>
+          <w:ilvl w:val="0"/>
+          <w:numId w:val="6"/>
+        </w:numPr>
+        <w:rPr>
+          <w:lang w:val="en-GB"/>
+        </w:rPr>
+      </w:pPr>
+      <w:r>
+        <w:rPr>
+          <w:lang w:val="en-GB"/>
+        </w:rPr>
+        <w:t xml:space="preserve">state management; </w:t>
+      </w:r>
+    </w:p>
+    <w:p>
+      <w:pPr>
+        <w:pStyle w:val="Lijstalinea"/>
+        <w:numPr>
+          <w:ilvl w:val="0"/>
+          <w:numId w:val="6"/>
+        </w:numPr>
+        <w:rPr>
+          <w:lang w:val="en-GB"/>
+        </w:rPr>
+      </w:pPr>
+      <w:r>
+        <w:rPr>
+          <w:lang w:val="en-GB"/>
+        </w:rPr>
+        <w:t xml:space="preserve">concurrency; </w:t>
+      </w:r>
+    </w:p>
+    <w:p>
+      <w:pPr>
+        <w:pStyle w:val="Lijstalinea"/>
+        <w:numPr>
+          <w:ilvl w:val="0"/>
+          <w:numId w:val="6"/>
+        </w:numPr>
+        <w:rPr>
+          <w:lang w:val="en-GB"/>
+        </w:rPr>
+      </w:pPr>
+      <w:r>
+        <w:rPr>
+          <w:lang w:val="en-GB"/>
+        </w:rPr>
+        <w:t>backtracking ("classic AI").</w:t>
+      </w:r>
+    </w:p>
+    <w:p>
+      <w:pPr>
+        <w:rPr>
+          <w:lang w:val="en-GB"/>
+        </w:rPr>
+      </w:pPr>
+      <w:r>
+        <w:rPr>
+          <w:lang w:val="en-GB"/>
+        </w:rPr>
+        <w:t xml:space="preserve">Some operators of monads are </w:t>
+      </w:r>
+      <w:r>
+        <w:rPr>
+          <w:highlight w:val="green"/>
+          <w:lang w:val="en-GB"/>
+        </w:rPr>
+        <w:t>bind</w:t>
+      </w:r>
+      <w:r>
+        <w:rPr>
+          <w:lang w:val="en-GB"/>
+        </w:rPr>
+        <w:t xml:space="preserve"> and </w:t>
+      </w:r>
+      <w:proofErr w:type="spellStart"/>
+      <w:r>
+        <w:rPr>
+          <w:highlight w:val="green"/>
+          <w:lang w:val="en-GB"/>
+        </w:rPr>
+        <w:t>K</w:t>
+      </w:r>
+      <w:r>
+        <w:rPr>
+          <w:highlight w:val="green"/>
+          <w:lang w:val="en-GB"/>
+        </w:rPr>
+        <w:t>leisli</w:t>
+      </w:r>
+      <w:proofErr w:type="spellEnd"/>
+      <w:r>
+        <w:rPr>
+          <w:lang w:val="en-GB"/>
+        </w:rPr>
+        <w:t>.</w:t>
+      </w:r>
+      <w:r>
+        <w:rPr>
+          <w:lang w:val="en-GB"/>
+        </w:rPr>
+        <w:t xml:space="preserve"> When the </w:t>
+      </w:r>
+      <w:r>
+        <w:rPr>
+          <w:lang w:val="en-GB"/>
+        </w:rPr>
+        <w:t xml:space="preserve">when the return value is encapsulated in an instance of a monad, is also known as </w:t>
+      </w:r>
+      <w:proofErr w:type="spellStart"/>
+      <w:r>
+        <w:rPr>
+          <w:lang w:val="en-GB"/>
+        </w:rPr>
+        <w:t>Kleisli</w:t>
+      </w:r>
+      <w:proofErr w:type="spellEnd"/>
+      <w:r>
+        <w:rPr>
+          <w:lang w:val="en-GB"/>
+        </w:rPr>
+        <w:t xml:space="preserve"> composition.</w:t>
+      </w:r>
+    </w:p>
+    <w:p>
+      <w:pPr>
+        <w:rPr>
+          <w:lang w:val="en-GB"/>
+        </w:rPr>
+      </w:pPr>
+      <w:proofErr w:type="spellStart"/>
+      <w:r>
+        <w:rPr>
+          <w:lang w:val="en-GB"/>
+        </w:rPr>
+        <w:t>GrandeOmega</w:t>
+      </w:r>
+      <w:proofErr w:type="spellEnd"/>
+      <w:r>
+        <w:rPr>
+          <w:lang w:val="en-GB"/>
+        </w:rPr>
+        <w:t xml:space="preserve"> says about bind:</w:t>
+      </w:r>
+    </w:p>
+    <w:p>
+      <w:pPr>
+        <w:ind w:left="708"/>
+        <w:rPr>
+          <w:lang w:val="en-GB"/>
+        </w:rPr>
+      </w:pPr>
+      <w:r>
+        <w:rPr>
+          <w:lang w:val="en-GB"/>
+        </w:rPr>
+        <w:t>The attentive reader might have noticed that this pattern is very common, in this very same format, in the JavaScript world: `Promise`, the fundamental data structure used to perform remote calls, has a `then` method which is used exactly as we just described. The only minor difference is that instead of `unit`, we would then use `</w:t>
+      </w:r>
+      <w:proofErr w:type="spellStart"/>
+      <w:r>
+        <w:rPr>
+          <w:lang w:val="en-GB"/>
+        </w:rPr>
+        <w:t>Promise.resolve</w:t>
+      </w:r>
+      <w:proofErr w:type="spellEnd"/>
+      <w:r>
+        <w:rPr>
+          <w:lang w:val="en-GB"/>
+        </w:rPr>
+        <w:t>`, which has the very same meaning but another name.</w:t>
+      </w:r>
+    </w:p>
+    <w:p>
+      <w:pPr>
+        <w:ind w:left="708"/>
+        <w:rPr>
+          <w:lang w:val="en-GB"/>
+        </w:rPr>
+      </w:pPr>
+      <w:r>
+        <w:rPr>
+          <w:lang w:val="en-GB"/>
+        </w:rPr>
+        <w:t>The bind operator allows us to merge together (the "content") of a monad to a function which turns that content into another monad. The result of this merging operation is a monad itself.</w:t>
+      </w:r>
+    </w:p>
+    <w:p>
+      <w:pPr>
+        <w:rPr>
+          <w:lang w:val="en-GB"/>
+        </w:rPr>
+      </w:pPr>
+      <w:r>
+        <w:rPr>
+          <w:color w:val="FFFFFF" w:themeColor="background1"/>
+          <w:highlight w:val="black"/>
+          <w:lang w:val="en-GB"/>
+        </w:rPr>
+        <w:t>Pair function</w:t>
+      </w:r>
+      <w:r>
+        <w:rPr>
+          <w:color w:val="FFFFFF" w:themeColor="background1"/>
+          <w:lang w:val="en-GB"/>
+        </w:rPr>
+        <w:t xml:space="preserve"> </w:t>
+      </w:r>
+      <w:r>
+        <w:rPr>
+          <w:lang w:val="en-GB"/>
+        </w:rPr>
+        <w:t xml:space="preserve">of monads are </w:t>
+      </w:r>
+      <w:r>
+        <w:rPr>
+          <w:lang w:val="en-GB"/>
+        </w:rPr>
+        <w:t>like containers.</w:t>
+      </w:r>
+      <w:r>
+        <w:rPr>
+          <w:lang w:val="en-GB"/>
+        </w:rPr>
+        <w:t xml:space="preserve"> </w:t>
+      </w:r>
+    </w:p>
+    <w:p>
+      <w:pPr>
+        <w:rPr>
+          <w:lang w:val="en-GB"/>
+        </w:rPr>
+      </w:pPr>
+    </w:p>
+    <w:p>
+      <w:pPr>
+        <w:rPr>
+          <w:lang w:val="en-GB"/>
+        </w:rPr>
+      </w:pPr>
+      <w:r>
+        <w:rPr>
+          <w:lang w:val="en-GB"/>
+        </w:rPr>
+        <w:t>Notes from video:</w:t>
+      </w:r>
+    </w:p>
+    <w:p>
+      <w:pPr>
+        <w:rPr>
+          <w:lang w:val="en-GB"/>
+        </w:rPr>
+      </w:pPr>
+      <w:r>
+        <w:rPr>
+          <w:lang w:val="en-GB"/>
+        </w:rPr>
+        <w:t>Monad is in domain of simple things. I.e. is type T (i.e. number) – 1+1 =2.</w:t>
+      </w:r>
+    </w:p>
+    <w:p>
+      <w:pPr>
         <w:rPr>
           <w:lang w:val="en-GB"/>
         </w:rPr>
@@ -2342,10 +2391,10 @@
           <w:noProof/>
         </w:rPr>
         <w:drawing>
-          <wp:inline distT="0" distB="0" distL="0" distR="0" wp14:anchorId="50534B3E" wp14:editId="267A652A">
-            <wp:extent cx="3552825" cy="695325"/>
-            <wp:effectExtent l="0" t="0" r="9525" b="9525"/>
-            <wp:docPr id="12" name="Afbeelding 12"/>
+          <wp:inline distT="0" distB="0" distL="0" distR="0" wp14:anchorId="05073A07" wp14:editId="0149CAD4">
+            <wp:extent cx="3324225" cy="704850"/>
+            <wp:effectExtent l="0" t="0" r="9525" b="0"/>
+            <wp:docPr id="11" name="Afbeelding 11"/>
             <wp:cNvGraphicFramePr>
               <a:graphicFrameLocks xmlns:a="http://schemas.openxmlformats.org/drawingml/2006/main" noChangeAspect="1"/>
             </wp:cNvGraphicFramePr>
@@ -2365,6 +2414,53 @@
                   <pic:spPr>
                     <a:xfrm>
                       <a:off x="0" y="0"/>
+                      <a:ext cx="3324225" cy="704850"/>
+                    </a:xfrm>
+                    <a:prstGeom prst="rect">
+                      <a:avLst/>
+                    </a:prstGeom>
+                  </pic:spPr>
+                </pic:pic>
+              </a:graphicData>
+            </a:graphic>
+          </wp:inline>
+        </w:drawing>
+      </w:r>
+    </w:p>
+    <w:p>
+      <w:pPr>
+        <w:rPr>
+          <w:lang w:val="en-GB"/>
+        </w:rPr>
+      </w:pPr>
+      <w:r>
+        <w:rPr>
+          <w:noProof/>
+        </w:rPr>
+        <w:drawing>
+          <wp:inline distT="0" distB="0" distL="0" distR="0" wp14:anchorId="50534B3E" wp14:editId="267A652A">
+            <wp:extent cx="3552825" cy="695325"/>
+            <wp:effectExtent l="0" t="0" r="9525" b="9525"/>
+            <wp:docPr id="12" name="Afbeelding 12"/>
+            <wp:cNvGraphicFramePr>
+              <a:graphicFrameLocks xmlns:a="http://schemas.openxmlformats.org/drawingml/2006/main" noChangeAspect="1"/>
+            </wp:cNvGraphicFramePr>
+            <a:graphic xmlns:a="http://schemas.openxmlformats.org/drawingml/2006/main">
+              <a:graphicData uri="http://schemas.openxmlformats.org/drawingml/2006/picture">
+                <pic:pic xmlns:pic="http://schemas.openxmlformats.org/drawingml/2006/picture">
+                  <pic:nvPicPr>
+                    <pic:cNvPr id="1" name=""/>
+                    <pic:cNvPicPr/>
+                  </pic:nvPicPr>
+                  <pic:blipFill>
+                    <a:blip r:embed="rId17"/>
+                    <a:stretch>
+                      <a:fillRect/>
+                    </a:stretch>
+                  </pic:blipFill>
+                  <pic:spPr>
+                    <a:xfrm>
+                      <a:off x="0" y="0"/>
                       <a:ext cx="3552825" cy="695325"/>
                     </a:xfrm>
                     <a:prstGeom prst="rect">
@@ -2596,264 +2692,275 @@
     </w:p>
     <w:p>
       <w:pPr>
-        <w:rPr>
-          <w:lang w:val="en-GB"/>
-        </w:rPr>
-      </w:pPr>
-      <w:r>
-        <w:rPr>
-          <w:b/>
-          <w:bCs/>
-          <w:lang w:val="en-GB"/>
-        </w:rPr>
-        <w:t>Video</w:t>
-      </w:r>
-      <w:r>
-        <w:rPr>
-          <w:lang w:val="en-GB"/>
+        <w:pStyle w:val="Kop2"/>
+      </w:pPr>
+      <w:r>
+        <w:t>Code</w:t>
+      </w:r>
+    </w:p>
+    <w:p>
+      <w:pPr>
+        <w:rPr>
+          <w:lang w:val="en-GB"/>
+        </w:rPr>
+      </w:pPr>
+      <w:r>
+        <w:rPr>
+          <w:lang w:val="en-GB"/>
+        </w:rPr>
+        <w:t>…</w:t>
+      </w:r>
+    </w:p>
+    <w:p>
+      <w:pPr>
+        <w:pStyle w:val="Kop2"/>
+      </w:pPr>
+      <w:r>
+        <w:t>Questions/observation</w:t>
+      </w:r>
+    </w:p>
+    <w:p>
+      <w:pPr>
+        <w:rPr>
+          <w:lang w:val="en-GB"/>
+        </w:rPr>
+      </w:pPr>
+      <w:r>
+        <w:rPr>
+          <w:noProof/>
+        </w:rPr>
+        <w:drawing>
+          <wp:inline distT="0" distB="0" distL="0" distR="0" wp14:anchorId="2CCF69B8" wp14:editId="4F9D2438">
+            <wp:extent cx="5760720" cy="228600"/>
+            <wp:effectExtent l="0" t="0" r="0" b="0"/>
+            <wp:docPr id="13" name="Afbeelding 13"/>
+            <wp:cNvGraphicFramePr>
+              <a:graphicFrameLocks xmlns:a="http://schemas.openxmlformats.org/drawingml/2006/main" noChangeAspect="1"/>
+            </wp:cNvGraphicFramePr>
+            <a:graphic xmlns:a="http://schemas.openxmlformats.org/drawingml/2006/main">
+              <a:graphicData uri="http://schemas.openxmlformats.org/drawingml/2006/picture">
+                <pic:pic xmlns:pic="http://schemas.openxmlformats.org/drawingml/2006/picture">
+                  <pic:nvPicPr>
+                    <pic:cNvPr id="1" name=""/>
+                    <pic:cNvPicPr/>
+                  </pic:nvPicPr>
+                  <pic:blipFill>
+                    <a:blip r:embed="rId18"/>
+                    <a:stretch>
+                      <a:fillRect/>
+                    </a:stretch>
+                  </pic:blipFill>
+                  <pic:spPr>
+                    <a:xfrm>
+                      <a:off x="0" y="0"/>
+                      <a:ext cx="5760720" cy="228600"/>
+                    </a:xfrm>
+                    <a:prstGeom prst="rect">
+                      <a:avLst/>
+                    </a:prstGeom>
+                  </pic:spPr>
+                </pic:pic>
+              </a:graphicData>
+            </a:graphic>
+          </wp:inline>
+        </w:drawing>
+      </w:r>
+      <w:r>
+        <w:rPr>
+          <w:lang w:val="en-GB"/>
+        </w:rPr>
+        <w:br w:type="page"/>
+      </w:r>
+    </w:p>
+    <w:p>
+      <w:pPr>
+        <w:pStyle w:val="Kop1"/>
+      </w:pPr>
+      <w:r>
+        <w:lastRenderedPageBreak/>
+        <w:t>Lesson 6</w:t>
+      </w:r>
+      <w:r>
+        <w:t xml:space="preserve"> &amp; 7</w:t>
+      </w:r>
+    </w:p>
+    <w:p>
+      <w:pPr>
+        <w:pStyle w:val="Kop2"/>
+      </w:pPr>
+      <w:r>
+        <w:t xml:space="preserve">Lesson </w:t>
+      </w:r>
+    </w:p>
+    <w:p>
+      <w:pPr>
+        <w:rPr>
+          <w:lang w:val="en-GB"/>
+        </w:rPr>
+      </w:pPr>
+      <w:r>
+        <w:rPr>
+          <w:lang w:val="en-GB"/>
+        </w:rPr>
+        <w:t xml:space="preserve">A lot of practical </w:t>
+      </w:r>
+      <w:r>
+        <w:rPr>
+          <w:lang w:val="en-GB"/>
+        </w:rPr>
+        <w:t>material to learn. This lecture focus on modelling the dynamic part of programs instead of the static part which the focus has been so far during this course. Focusing on what a program can do a not what a program is.</w:t>
+      </w:r>
+      <w:r>
+        <w:rPr>
+          <w:lang w:val="en-GB"/>
+        </w:rPr>
+        <w:t xml:space="preserve"> </w:t>
+      </w:r>
+    </w:p>
+    <w:p>
+      <w:pPr>
+        <w:pStyle w:val="Kop2"/>
+      </w:pPr>
+      <w:r>
+        <w:t>Code</w:t>
+      </w:r>
+    </w:p>
+    <w:p>
+      <w:pPr>
+        <w:rPr>
+          <w:lang w:val="en-GB"/>
+        </w:rPr>
+      </w:pPr>
+      <w:r>
+        <w:rPr>
+          <w:lang w:val="en-GB"/>
+        </w:rPr>
+        <w:t>…</w:t>
+      </w:r>
+    </w:p>
+    <w:p>
+      <w:pPr>
+        <w:pStyle w:val="Kop2"/>
+      </w:pPr>
+      <w:r>
+        <w:t>Questions/observation</w:t>
+      </w:r>
+    </w:p>
+    <w:p>
+      <w:pPr>
+        <w:rPr>
+          <w:lang w:val="en-GB"/>
+        </w:rPr>
+      </w:pPr>
+      <w:r>
+        <w:rPr>
+          <w:lang w:val="en-GB"/>
+        </w:rPr>
+        <w:t>…</w:t>
+      </w:r>
+    </w:p>
+    <w:p>
+      <w:pPr>
+        <w:rPr>
+          <w:lang w:val="en-GB"/>
+        </w:rPr>
+      </w:pPr>
+      <w:r>
+        <w:rPr>
+          <w:lang w:val="en-GB"/>
+        </w:rPr>
+        <w:br w:type="page"/>
+      </w:r>
+    </w:p>
+    <w:p>
+      <w:pPr>
+        <w:pStyle w:val="Kop1"/>
+      </w:pPr>
+      <w:r>
+        <w:lastRenderedPageBreak/>
+        <w:t>Lesson 8</w:t>
+      </w:r>
+    </w:p>
+    <w:p>
+      <w:pPr>
+        <w:rPr>
+          <w:lang w:val="en-GB" w:eastAsia="nl-NL"/>
+        </w:rPr>
+      </w:pPr>
+      <w:proofErr w:type="spellStart"/>
+      <w:r>
+        <w:rPr>
+          <w:lang w:val="en-GB" w:eastAsia="nl-NL"/>
+        </w:rPr>
+        <w:t>Grandeomega</w:t>
+      </w:r>
+      <w:proofErr w:type="spellEnd"/>
+      <w:r>
+        <w:rPr>
+          <w:lang w:val="en-GB" w:eastAsia="nl-NL"/>
         </w:rPr>
         <w:t>:</w:t>
       </w:r>
     </w:p>
     <w:p>
       <w:pPr>
-        <w:rPr>
-          <w:lang w:val="en-GB"/>
-        </w:rPr>
-      </w:pPr>
+        <w:ind w:left="708"/>
+        <w:rPr>
+          <w:lang w:val="en-GB" w:eastAsia="nl-NL"/>
+        </w:rPr>
+      </w:pPr>
+      <w:r>
+        <w:rPr>
+          <w:lang w:val="en-GB" w:eastAsia="nl-NL"/>
+        </w:rPr>
+        <w:t xml:space="preserve">In this chapter, we will define the last extension to our process </w:t>
+      </w:r>
+      <w:proofErr w:type="spellStart"/>
+      <w:r>
+        <w:rPr>
+          <w:lang w:val="en-GB" w:eastAsia="nl-NL"/>
+        </w:rPr>
+        <w:t>modeling</w:t>
+      </w:r>
+      <w:proofErr w:type="spellEnd"/>
+      <w:r>
+        <w:rPr>
+          <w:lang w:val="en-GB" w:eastAsia="nl-NL"/>
+        </w:rPr>
+        <w:t xml:space="preserve"> framework, so that processes become interruptible. Interruptible processes do not necessarily run until completion: they may choose to pause themselves, therefore better integrating with interactive applications. During an interruption of such a process, the application will be able to update animations, handle user input, and so on.</w:t>
+      </w:r>
+    </w:p>
+    <w:p>
+      <w:pPr>
+        <w:rPr>
+          <w:lang w:val="en-GB" w:eastAsia="nl-NL"/>
+        </w:rPr>
+      </w:pPr>
+      <w:r>
+        <w:rPr>
+          <w:lang w:val="en-GB" w:eastAsia="nl-NL"/>
+        </w:rPr>
+        <w:t>Coroutines</w:t>
+      </w:r>
+      <w:r>
+        <w:rPr>
+          <w:lang w:val="en-GB" w:eastAsia="nl-NL"/>
+        </w:rPr>
+        <w:t xml:space="preserve"> are </w:t>
+      </w:r>
+      <w:r>
+        <w:rPr>
+          <w:lang w:val="en-GB" w:eastAsia="nl-NL"/>
+        </w:rPr>
+        <w:t>known</w:t>
+      </w:r>
       <w:bookmarkStart w:id="0" w:name="_GoBack"/>
       <w:bookmarkEnd w:id="0"/>
-    </w:p>
-    <w:p>
-      <w:pPr>
-        <w:pStyle w:val="Kop2"/>
-      </w:pPr>
-      <w:r>
-        <w:t>Code</w:t>
-      </w:r>
-    </w:p>
-    <w:p>
-      <w:pPr>
-        <w:rPr>
-          <w:lang w:val="en-GB"/>
-        </w:rPr>
-      </w:pPr>
-      <w:r>
-        <w:rPr>
-          <w:lang w:val="en-GB"/>
-        </w:rPr>
-        <w:t>…</w:t>
-      </w:r>
-    </w:p>
-    <w:p>
-      <w:pPr>
-        <w:pStyle w:val="Kop2"/>
-      </w:pPr>
-      <w:r>
-        <w:t>Questions/observation</w:t>
-      </w:r>
-    </w:p>
-    <w:p>
-      <w:pPr>
-        <w:rPr>
-          <w:lang w:val="en-GB"/>
-        </w:rPr>
-      </w:pPr>
-      <w:r>
-        <w:rPr>
-          <w:lang w:val="en-GB"/>
-        </w:rPr>
-        <w:t>…</w:t>
-      </w:r>
-    </w:p>
-    <w:p>
-      <w:pPr>
-        <w:rPr>
-          <w:lang w:val="en-GB"/>
-        </w:rPr>
-      </w:pPr>
-      <w:r>
-        <w:rPr>
-          <w:lang w:val="en-GB"/>
-        </w:rPr>
-        <w:br w:type="page"/>
-      </w:r>
-    </w:p>
-    <w:p>
-      <w:pPr>
-        <w:pStyle w:val="Kop1"/>
-      </w:pPr>
-      <w:r>
-        <w:lastRenderedPageBreak/>
-        <w:t>Lesson 6</w:t>
-      </w:r>
-      <w:r>
-        <w:t xml:space="preserve"> &amp; 7</w:t>
-      </w:r>
-    </w:p>
-    <w:p>
-      <w:pPr>
-        <w:pStyle w:val="Kop2"/>
-      </w:pPr>
-      <w:r>
-        <w:t xml:space="preserve">Lesson </w:t>
-      </w:r>
-    </w:p>
-    <w:p>
-      <w:pPr>
-        <w:rPr>
-          <w:lang w:val="en-GB"/>
-        </w:rPr>
-      </w:pPr>
-      <w:r>
-        <w:rPr>
-          <w:lang w:val="en-GB"/>
-        </w:rPr>
-        <w:t xml:space="preserve">A lot of practical </w:t>
-      </w:r>
-      <w:r>
-        <w:rPr>
-          <w:lang w:val="en-GB"/>
-        </w:rPr>
-        <w:t>material to learn. This lecture focus on modelling the dynamic part of programs instead of the static part which the focus has been so far during this course. Focusing on what a program can do a not what a program is.</w:t>
-      </w:r>
-      <w:r>
-        <w:rPr>
-          <w:lang w:val="en-GB"/>
-        </w:rPr>
-        <w:t xml:space="preserve"> </w:t>
-      </w:r>
-    </w:p>
-    <w:p>
-      <w:pPr>
-        <w:pStyle w:val="Kop2"/>
-      </w:pPr>
-      <w:r>
-        <w:t>Code</w:t>
-      </w:r>
-    </w:p>
-    <w:p>
-      <w:pPr>
-        <w:rPr>
-          <w:lang w:val="en-GB"/>
-        </w:rPr>
-      </w:pPr>
-      <w:r>
-        <w:rPr>
-          <w:lang w:val="en-GB"/>
-        </w:rPr>
-        <w:t>…</w:t>
-      </w:r>
-    </w:p>
-    <w:p>
-      <w:pPr>
-        <w:pStyle w:val="Kop2"/>
-      </w:pPr>
-      <w:r>
-        <w:t>Questions/observation</w:t>
-      </w:r>
-    </w:p>
-    <w:p>
-      <w:pPr>
-        <w:rPr>
-          <w:lang w:val="en-GB"/>
-        </w:rPr>
-      </w:pPr>
-      <w:r>
-        <w:rPr>
-          <w:lang w:val="en-GB"/>
-        </w:rPr>
-        <w:t>…</w:t>
-      </w:r>
-    </w:p>
-    <w:p>
-      <w:pPr>
-        <w:rPr>
-          <w:lang w:val="en-GB"/>
-        </w:rPr>
-      </w:pPr>
-      <w:r>
-        <w:rPr>
-          <w:lang w:val="en-GB"/>
-        </w:rPr>
-        <w:br w:type="page"/>
-      </w:r>
-    </w:p>
-    <w:p>
-      <w:pPr>
-        <w:pStyle w:val="Kop1"/>
-      </w:pPr>
-      <w:r>
-        <w:lastRenderedPageBreak/>
-        <w:t>Lesson 8</w:t>
-      </w:r>
-    </w:p>
-    <w:p>
-      <w:pPr>
-        <w:rPr>
-          <w:lang w:val="en-GB" w:eastAsia="nl-NL"/>
-        </w:rPr>
-      </w:pPr>
-      <w:proofErr w:type="spellStart"/>
-      <w:r>
-        <w:rPr>
-          <w:lang w:val="en-GB" w:eastAsia="nl-NL"/>
-        </w:rPr>
-        <w:t>Grandeomega</w:t>
-      </w:r>
-      <w:proofErr w:type="spellEnd"/>
-      <w:r>
-        <w:rPr>
-          <w:lang w:val="en-GB" w:eastAsia="nl-NL"/>
-        </w:rPr>
-        <w:t>:</w:t>
-      </w:r>
-    </w:p>
-    <w:p>
-      <w:pPr>
-        <w:ind w:left="708"/>
-        <w:rPr>
-          <w:lang w:val="en-GB" w:eastAsia="nl-NL"/>
-        </w:rPr>
-      </w:pPr>
-      <w:r>
-        <w:rPr>
-          <w:lang w:val="en-GB" w:eastAsia="nl-NL"/>
-        </w:rPr>
-        <w:t xml:space="preserve">In this chapter, we will define the last extension to our process </w:t>
-      </w:r>
-      <w:proofErr w:type="spellStart"/>
-      <w:r>
-        <w:rPr>
-          <w:lang w:val="en-GB" w:eastAsia="nl-NL"/>
-        </w:rPr>
-        <w:t>modeling</w:t>
-      </w:r>
-      <w:proofErr w:type="spellEnd"/>
-      <w:r>
-        <w:rPr>
-          <w:lang w:val="en-GB" w:eastAsia="nl-NL"/>
-        </w:rPr>
-        <w:t xml:space="preserve"> framework, so that processes become interruptible. Interruptible processes do not necessarily run until completion: they may choose to pause themselves, therefore better integrating with interactive applications. During an interruption of such a process, the application will be able to update animations, handle user input, and so on.</w:t>
-      </w:r>
-    </w:p>
-    <w:p>
-      <w:pPr>
-        <w:rPr>
-          <w:lang w:val="en-GB" w:eastAsia="nl-NL"/>
-        </w:rPr>
-      </w:pPr>
-      <w:r>
-        <w:rPr>
-          <w:lang w:val="en-GB" w:eastAsia="nl-NL"/>
-        </w:rPr>
-        <w:t>Coroutines</w:t>
-      </w:r>
-      <w:r>
-        <w:rPr>
-          <w:lang w:val="en-GB" w:eastAsia="nl-NL"/>
-        </w:rPr>
-        <w:t xml:space="preserve"> are know for only having three possible outcomes: a result, an error, or an interruption. </w:t>
+      <w:r>
+        <w:rPr>
+          <w:lang w:val="en-GB" w:eastAsia="nl-NL"/>
+        </w:rPr>
+        <w:t xml:space="preserve"> for only having three possible outcomes: a result, an error, or an interruption. </w:t>
       </w:r>
     </w:p>
     <w:p>
@@ -2997,15 +3104,7 @@
         <w:pStyle w:val="Code"/>
       </w:pPr>
       <w:r>
-        <w:t>Run</w:t>
-      </w:r>
-      <w:proofErr w:type="gramStart"/>
-      <w:r>
-        <w:t>: .</w:t>
-      </w:r>
-      <w:proofErr w:type="gramEnd"/>
-      <w:r>
-        <w:t>\</w:t>
+        <w:t>Run: .\</w:t>
       </w:r>
       <w:proofErr w:type="spellStart"/>
       <w:r>

</xml_diff>